<commit_message>
Change notations of EM algorithm.
</commit_message>
<xml_diff>
--- a/figures/Flowchart_Normalization.docx
+++ b/figures/Flowchart_Normalization.docx
@@ -14,6 +14,76 @@
       <w:r>
         <w:rPr>
           <w:noProof/>
+        </w:rPr>
+        <mc:AlternateContent>
+          <mc:Choice Requires="wps">
+            <w:drawing>
+              <wp:anchor distT="0" distB="0" distL="114300" distR="114300" simplePos="0" relativeHeight="251716608" behindDoc="0" locked="0" layoutInCell="1" allowOverlap="1" wp14:anchorId="2BC9102A" wp14:editId="5B7DE8CF">
+                <wp:simplePos x="0" y="0"/>
+                <wp:positionH relativeFrom="column">
+                  <wp:posOffset>4868545</wp:posOffset>
+                </wp:positionH>
+                <wp:positionV relativeFrom="paragraph">
+                  <wp:posOffset>11146845</wp:posOffset>
+                </wp:positionV>
+                <wp:extent cx="0" cy="548625"/>
+                <wp:effectExtent l="0" t="0" r="0" b="0"/>
+                <wp:wrapNone/>
+                <wp:docPr id="7" name="Straight Arrow Connector 7"/>
+                <wp:cNvGraphicFramePr/>
+                <a:graphic xmlns:a="http://schemas.openxmlformats.org/drawingml/2006/main">
+                  <a:graphicData uri="http://schemas.microsoft.com/office/word/2010/wordprocessingShape">
+                    <wps:wsp>
+                      <wps:cNvCnPr/>
+                      <wps:spPr>
+                        <a:xfrm>
+                          <a:off x="0" y="0"/>
+                          <a:ext cx="0" cy="548625"/>
+                        </a:xfrm>
+                        <a:prstGeom prst="straightConnector1">
+                          <a:avLst/>
+                        </a:prstGeom>
+                        <a:ln>
+                          <a:tailEnd type="triangle"/>
+                        </a:ln>
+                      </wps:spPr>
+                      <wps:style>
+                        <a:lnRef idx="3">
+                          <a:schemeClr val="dk1"/>
+                        </a:lnRef>
+                        <a:fillRef idx="0">
+                          <a:schemeClr val="dk1"/>
+                        </a:fillRef>
+                        <a:effectRef idx="2">
+                          <a:schemeClr val="dk1"/>
+                        </a:effectRef>
+                        <a:fontRef idx="minor">
+                          <a:schemeClr val="tx1"/>
+                        </a:fontRef>
+                      </wps:style>
+                      <wps:bodyPr/>
+                    </wps:wsp>
+                  </a:graphicData>
+                </a:graphic>
+              </wp:anchor>
+            </w:drawing>
+          </mc:Choice>
+          <mc:Fallback>
+            <w:pict>
+              <v:shapetype w14:anchorId="44378CDF" id="_x0000_t32" coordsize="21600,21600" o:spt="32" o:oned="t" path="m,l21600,21600e" filled="f">
+                <v:path arrowok="t" fillok="f" o:connecttype="none"/>
+                <o:lock v:ext="edit" shapetype="t"/>
+              </v:shapetype>
+              <v:shape id="Straight Arrow Connector 7" o:spid="_x0000_s1026" type="#_x0000_t32" style="position:absolute;margin-left:383.35pt;margin-top:877.7pt;width:0;height:43.2pt;z-index:251716608;visibility:visible;mso-wrap-style:square;mso-wrap-distance-left:9pt;mso-wrap-distance-top:0;mso-wrap-distance-right:9pt;mso-wrap-distance-bottom:0;mso-position-horizontal:absolute;mso-position-horizontal-relative:text;mso-position-vertical:absolute;mso-position-vertical-relative:text" o:gfxdata="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" strokecolor="black [3200]" strokeweight="1.5pt">
+                <v:stroke endarrow="block" joinstyle="miter"/>
+              </v:shape>
+            </w:pict>
+          </mc:Fallback>
+        </mc:AlternateContent>
+      </w:r>
+      <w:r>
+        <w:rPr>
+          <w:noProof/>
           <w:sz w:val="28"/>
           <w:szCs w:val="28"/>
         </w:rPr>
@@ -23,13 +93,13 @@
               <wp:anchor distT="0" distB="0" distL="114300" distR="114300" simplePos="0" relativeHeight="251713536" behindDoc="0" locked="0" layoutInCell="1" allowOverlap="1">
                 <wp:simplePos x="0" y="0"/>
                 <wp:positionH relativeFrom="column">
-                  <wp:posOffset>2723028</wp:posOffset>
+                  <wp:posOffset>2723322</wp:posOffset>
                 </wp:positionH>
                 <wp:positionV relativeFrom="paragraph">
-                  <wp:posOffset>1831522</wp:posOffset>
+                  <wp:posOffset>1832776</wp:posOffset>
                 </wp:positionV>
-                <wp:extent cx="4121314" cy="10342268"/>
-                <wp:effectExtent l="0" t="0" r="19050" b="8255"/>
+                <wp:extent cx="4121150" cy="11815637"/>
+                <wp:effectExtent l="0" t="0" r="12700" b="14605"/>
                 <wp:wrapNone/>
                 <wp:docPr id="9" name="Group 9"/>
                 <wp:cNvGraphicFramePr/>
@@ -40,9 +110,9 @@
                       <wpg:grpSpPr>
                         <a:xfrm>
                           <a:off x="0" y="0"/>
-                          <a:ext cx="4121314" cy="10342268"/>
+                          <a:ext cx="4121150" cy="11815637"/>
                           <a:chOff x="0" y="0"/>
-                          <a:chExt cx="4121314" cy="10342268"/>
+                          <a:chExt cx="4121314" cy="11815645"/>
                         </a:xfrm>
                       </wpg:grpSpPr>
                       <wps:wsp>
@@ -1236,8 +1306,8 @@
                         <wps:cNvSpPr/>
                         <wps:spPr>
                           <a:xfrm>
-                            <a:off x="1065703" y="8321698"/>
-                            <a:ext cx="2152015" cy="2020570"/>
+                            <a:off x="1161120" y="9850769"/>
+                            <a:ext cx="1987721" cy="1964876"/>
                           </a:xfrm>
                           <a:prstGeom prst="ellipse">
                             <a:avLst/>
@@ -1302,329 +1372,62 @@
                                   <w:szCs w:val="32"/>
                                 </w:rPr>
                               </w:pPr>
-                              <m:oMathPara>
-                                <m:oMath>
-                                  <m:sSub>
-                                    <m:sSubPr>
-                                      <m:ctrlPr>
-                                        <w:rPr>
-                                          <w:rFonts w:ascii="Cambria Math" w:hAnsi="Cambria Math"/>
-                                          <w:i/>
-                                          <w:color w:val="000000" w:themeColor="text1"/>
-                                          <w:sz w:val="32"/>
-                                          <w:szCs w:val="32"/>
-                                        </w:rPr>
-                                      </m:ctrlPr>
-                                    </m:sSubPr>
-                                    <m:e>
-                                      <m:r>
-                                        <w:rPr>
-                                          <w:rFonts w:ascii="Cambria Math" w:hAnsi="Cambria Math"/>
-                                          <w:color w:val="000000" w:themeColor="text1"/>
-                                          <w:sz w:val="32"/>
-                                          <w:szCs w:val="32"/>
-                                        </w:rPr>
-                                        <m:t>h</m:t>
-                                      </m:r>
-                                    </m:e>
-                                    <m:sub>
-                                      <m:r>
-                                        <w:rPr>
-                                          <w:rFonts w:ascii="Cambria Math" w:hAnsi="Cambria Math"/>
-                                          <w:color w:val="000000" w:themeColor="text1"/>
-                                          <w:sz w:val="32"/>
-                                          <w:szCs w:val="32"/>
-                                        </w:rPr>
-                                        <m:t>jk</m:t>
-                                      </m:r>
-                                    </m:sub>
-                                  </m:sSub>
-                                  <m:r>
-                                    <w:rPr>
-                                      <w:rFonts w:ascii="Cambria Math" w:hAnsi="Cambria Math"/>
-                                      <w:color w:val="000000" w:themeColor="text1"/>
-                                      <w:sz w:val="32"/>
-                                      <w:szCs w:val="32"/>
-                                    </w:rPr>
-                                    <m:t>=</m:t>
-                                  </m:r>
-                                  <m:sSub>
-                                    <m:sSubPr>
-                                      <m:ctrlPr>
-                                        <w:rPr>
-                                          <w:rFonts w:ascii="Cambria Math" w:hAnsi="Cambria Math"/>
-                                          <w:i/>
-                                          <w:color w:val="000000" w:themeColor="text1"/>
-                                          <w:sz w:val="32"/>
-                                          <w:szCs w:val="32"/>
-                                        </w:rPr>
-                                      </m:ctrlPr>
-                                    </m:sSubPr>
-                                    <m:e>
-                                      <m:acc>
-                                        <m:accPr>
-                                          <m:ctrlPr>
-                                            <w:rPr>
-                                              <w:rFonts w:ascii="Cambria Math" w:hAnsi="Cambria Math"/>
-                                              <w:i/>
-                                              <w:color w:val="000000" w:themeColor="text1"/>
-                                              <w:sz w:val="32"/>
-                                              <w:szCs w:val="32"/>
-                                            </w:rPr>
-                                          </m:ctrlPr>
-                                        </m:accPr>
-                                        <m:e>
-                                          <m:r>
-                                            <w:rPr>
-                                              <w:rFonts w:ascii="Cambria Math" w:hAnsi="Cambria Math"/>
-                                              <w:color w:val="000000" w:themeColor="text1"/>
-                                              <w:sz w:val="32"/>
-                                              <w:szCs w:val="32"/>
-                                            </w:rPr>
-                                            <m:t>d</m:t>
-                                          </m:r>
-                                        </m:e>
-                                      </m:acc>
-                                    </m:e>
-                                    <m:sub>
-                                      <m:r>
-                                        <w:rPr>
-                                          <w:rFonts w:ascii="Cambria Math" w:hAnsi="Cambria Math"/>
-                                          <w:color w:val="000000" w:themeColor="text1"/>
-                                          <w:sz w:val="32"/>
-                                          <w:szCs w:val="32"/>
-                                        </w:rPr>
-                                        <m:t>jk</m:t>
-                                      </m:r>
-                                    </m:sub>
-                                  </m:sSub>
-                                  <m:r>
-                                    <w:rPr>
-                                      <w:rFonts w:ascii="Cambria Math" w:hAnsi="Cambria Math"/>
-                                      <w:color w:val="000000" w:themeColor="text1"/>
-                                      <w:sz w:val="32"/>
-                                      <w:szCs w:val="32"/>
-                                    </w:rPr>
-                                    <m:t>-</m:t>
-                                  </m:r>
-                                  <m:sSub>
-                                    <m:sSubPr>
-                                      <m:ctrlPr>
-                                        <w:rPr>
-                                          <w:rFonts w:ascii="Cambria Math" w:hAnsi="Cambria Math"/>
-                                          <w:i/>
-                                          <w:color w:val="000000" w:themeColor="text1"/>
-                                          <w:sz w:val="32"/>
-                                          <w:szCs w:val="32"/>
-                                        </w:rPr>
-                                      </m:ctrlPr>
-                                    </m:sSubPr>
-                                    <m:e>
-                                      <m:r>
-                                        <w:rPr>
-                                          <w:rFonts w:ascii="Cambria Math" w:hAnsi="Cambria Math"/>
-                                          <w:color w:val="000000" w:themeColor="text1"/>
-                                          <w:sz w:val="32"/>
-                                          <w:szCs w:val="32"/>
-                                        </w:rPr>
-                                        <m:t>d</m:t>
-                                      </m:r>
-                                    </m:e>
-                                    <m:sub>
-                                      <m:r>
-                                        <w:rPr>
-                                          <w:rFonts w:ascii="Cambria Math" w:hAnsi="Cambria Math"/>
-                                          <w:color w:val="000000" w:themeColor="text1"/>
-                                          <w:sz w:val="32"/>
-                                          <w:szCs w:val="32"/>
-                                        </w:rPr>
-                                        <m:t>jk</m:t>
-                                      </m:r>
-                                    </m:sub>
-                                  </m:sSub>
-                                </m:oMath>
-                              </m:oMathPara>
-                            </w:p>
-                            <w:p>
-                              <w:pPr>
-                                <w:rPr>
-                                  <w:color w:val="000000" w:themeColor="text1"/>
-                                  <w:sz w:val="32"/>
-                                  <w:szCs w:val="32"/>
-                                </w:rPr>
-                              </w:pPr>
                               <w:r>
                                 <w:rPr>
                                   <w:color w:val="000000" w:themeColor="text1"/>
                                   <w:sz w:val="32"/>
                                   <w:szCs w:val="32"/>
                                 </w:rPr>
-                                <w:t xml:space="preserve"> </w:t>
+                                <w:t xml:space="preserve">Boxplot of </w:t>
                               </w:r>
-                            </w:p>
-                            <w:p>
-                              <w:pPr>
-                                <w:jc w:val="center"/>
-                                <w:rPr>
-                                  <w:color w:val="000000" w:themeColor="text1"/>
-                                  <w:sz w:val="32"/>
-                                  <w:szCs w:val="32"/>
-                                </w:rPr>
-                              </w:pPr>
-                              <m:oMathPara>
-                                <m:oMath>
-                                  <m:sSubSup>
-                                    <m:sSubSupPr>
-                                      <m:ctrlPr>
-                                        <w:rPr>
-                                          <w:rFonts w:ascii="Cambria Math" w:hAnsi="Cambria Math"/>
-                                          <w:i/>
-                                          <w:color w:val="000000" w:themeColor="text1"/>
-                                          <w:sz w:val="32"/>
-                                          <w:szCs w:val="32"/>
-                                        </w:rPr>
-                                      </m:ctrlPr>
-                                    </m:sSubSupPr>
-                                    <m:e>
-                                      <m:r>
-                                        <w:rPr>
-                                          <w:rFonts w:ascii="Cambria Math" w:hAnsi="Cambria Math"/>
-                                          <w:color w:val="000000" w:themeColor="text1"/>
-                                          <w:sz w:val="32"/>
-                                          <w:szCs w:val="32"/>
-                                        </w:rPr>
-                                        <m:t>h</m:t>
-                                      </m:r>
-                                    </m:e>
-                                    <m:sub>
-                                      <m:r>
-                                        <w:rPr>
-                                          <w:rFonts w:ascii="Cambria Math" w:hAnsi="Cambria Math"/>
-                                          <w:color w:val="000000" w:themeColor="text1"/>
-                                          <w:sz w:val="32"/>
-                                          <w:szCs w:val="32"/>
-                                        </w:rPr>
-                                        <m:t>jk</m:t>
-                                      </m:r>
-                                    </m:sub>
-                                    <m:sup>
-                                      <m:r>
-                                        <w:rPr>
-                                          <w:rFonts w:ascii="Cambria Math" w:hAnsi="Cambria Math"/>
-                                          <w:color w:val="000000" w:themeColor="text1"/>
-                                          <w:sz w:val="32"/>
-                                          <w:szCs w:val="32"/>
-                                        </w:rPr>
-                                        <m:t>*</m:t>
-                                      </m:r>
-                                    </m:sup>
-                                  </m:sSubSup>
-                                  <m:r>
-                                    <w:rPr>
-                                      <w:rFonts w:ascii="Cambria Math" w:hAnsi="Cambria Math"/>
-                                      <w:color w:val="000000" w:themeColor="text1"/>
-                                      <w:sz w:val="32"/>
-                                      <w:szCs w:val="32"/>
-                                    </w:rPr>
-                                    <m:t>=</m:t>
-                                  </m:r>
-                                  <m:sSub>
-                                    <m:sSubPr>
-                                      <m:ctrlPr>
-                                        <w:rPr>
-                                          <w:rFonts w:ascii="Cambria Math" w:hAnsi="Cambria Math"/>
-                                          <w:i/>
-                                          <w:color w:val="000000" w:themeColor="text1"/>
-                                          <w:sz w:val="32"/>
-                                          <w:szCs w:val="32"/>
-                                        </w:rPr>
-                                      </m:ctrlPr>
-                                    </m:sSubPr>
-                                    <m:e>
-                                      <m:r>
-                                        <w:rPr>
-                                          <w:rFonts w:ascii="Cambria Math" w:hAnsi="Cambria Math"/>
-                                          <w:color w:val="000000" w:themeColor="text1"/>
-                                          <w:sz w:val="32"/>
-                                          <w:szCs w:val="32"/>
-                                        </w:rPr>
-                                        <m:t>h</m:t>
-                                      </m:r>
-                                    </m:e>
-                                    <m:sub>
-                                      <m:r>
-                                        <w:rPr>
-                                          <w:rFonts w:ascii="Cambria Math" w:hAnsi="Cambria Math"/>
-                                          <w:color w:val="000000" w:themeColor="text1"/>
-                                          <w:sz w:val="32"/>
-                                          <w:szCs w:val="32"/>
-                                        </w:rPr>
-                                        <m:t>jk</m:t>
-                                      </m:r>
-                                    </m:sub>
-                                  </m:sSub>
-                                  <m:r>
-                                    <w:rPr>
-                                      <w:rFonts w:ascii="Cambria Math" w:hAnsi="Cambria Math"/>
-                                      <w:color w:val="000000" w:themeColor="text1"/>
-                                      <w:sz w:val="32"/>
-                                      <w:szCs w:val="32"/>
-                                    </w:rPr>
-                                    <m:t>-</m:t>
-                                  </m:r>
-                                  <m:sSub>
-                                    <m:sSubPr>
-                                      <m:ctrlPr>
-                                        <w:rPr>
-                                          <w:rFonts w:ascii="Cambria Math" w:hAnsi="Cambria Math"/>
-                                          <w:i/>
-                                          <w:color w:val="000000" w:themeColor="text1"/>
-                                          <w:sz w:val="32"/>
-                                          <w:szCs w:val="32"/>
-                                        </w:rPr>
-                                      </m:ctrlPr>
-                                    </m:sSubPr>
-                                    <m:e>
-                                      <m:acc>
-                                        <m:accPr>
-                                          <m:chr m:val="̅"/>
-                                          <m:ctrlPr>
-                                            <w:rPr>
-                                              <w:rFonts w:ascii="Cambria Math" w:hAnsi="Cambria Math"/>
-                                              <w:i/>
-                                              <w:color w:val="000000" w:themeColor="text1"/>
-                                              <w:sz w:val="32"/>
-                                              <w:szCs w:val="32"/>
-                                            </w:rPr>
-                                          </m:ctrlPr>
-                                        </m:accPr>
-                                        <m:e>
-                                          <m:r>
-                                            <w:rPr>
-                                              <w:rFonts w:ascii="Cambria Math" w:hAnsi="Cambria Math"/>
-                                              <w:color w:val="000000" w:themeColor="text1"/>
-                                              <w:sz w:val="32"/>
-                                              <w:szCs w:val="32"/>
-                                            </w:rPr>
-                                            <m:t>h</m:t>
-                                          </m:r>
-                                        </m:e>
-                                      </m:acc>
-                                    </m:e>
-                                    <m:sub>
-                                      <m:r>
-                                        <w:rPr>
-                                          <w:rFonts w:ascii="Cambria Math" w:hAnsi="Cambria Math"/>
-                                          <w:color w:val="000000" w:themeColor="text1"/>
-                                          <w:sz w:val="32"/>
-                                          <w:szCs w:val="32"/>
-                                        </w:rPr>
-                                        <m:t>∙∙</m:t>
-                                      </m:r>
-                                    </m:sub>
-                                  </m:sSub>
-                                </m:oMath>
-                              </m:oMathPara>
+                              <m:oMath>
+                                <m:sSubSup>
+                                  <m:sSubSupPr>
+                                    <m:ctrlPr>
+                                      <w:rPr>
+                                        <w:rFonts w:ascii="Cambria Math" w:hAnsi="Cambria Math"/>
+                                        <w:i/>
+                                        <w:color w:val="000000" w:themeColor="text1"/>
+                                        <w:sz w:val="32"/>
+                                        <w:szCs w:val="32"/>
+                                      </w:rPr>
+                                    </m:ctrlPr>
+                                  </m:sSubSupPr>
+                                  <m:e>
+                                    <m:r>
+                                      <w:rPr>
+                                        <w:rFonts w:ascii="Cambria Math" w:hAnsi="Cambria Math"/>
+                                        <w:color w:val="000000" w:themeColor="text1"/>
+                                        <w:sz w:val="32"/>
+                                        <w:szCs w:val="32"/>
+                                      </w:rPr>
+                                      <m:t>h</m:t>
+                                    </m:r>
+                                  </m:e>
+                                  <m:sub>
+                                    <m:r>
+                                      <w:rPr>
+                                        <w:rFonts w:ascii="Cambria Math" w:hAnsi="Cambria Math"/>
+                                        <w:color w:val="000000" w:themeColor="text1"/>
+                                        <w:sz w:val="32"/>
+                                        <w:szCs w:val="32"/>
+                                      </w:rPr>
+                                      <m:t>jk</m:t>
+                                    </m:r>
+                                  </m:sub>
+                                  <m:sup>
+                                    <m:r>
+                                      <w:rPr>
+                                        <w:rFonts w:ascii="Cambria Math" w:hAnsi="Cambria Math"/>
+                                        <w:color w:val="000000" w:themeColor="text1"/>
+                                        <w:sz w:val="32"/>
+                                        <w:szCs w:val="32"/>
+                                      </w:rPr>
+                                      <m:t>*</m:t>
+                                    </m:r>
+                                  </m:sup>
+                                </m:sSubSup>
+                              </m:oMath>
                             </w:p>
                           </w:txbxContent>
                         </wps:txbx>
@@ -2431,13 +2234,16 @@
                     </wpg:wgp>
                   </a:graphicData>
                 </a:graphic>
+                <wp14:sizeRelV relativeFrom="margin">
+                  <wp14:pctHeight>0</wp14:pctHeight>
+                </wp14:sizeRelV>
               </wp:anchor>
             </w:drawing>
           </mc:Choice>
           <mc:Fallback>
             <w:pict>
-              <v:group id="Group 9" o:spid="_x0000_s1026" style="position:absolute;margin-left:214.4pt;margin-top:144.2pt;width:324.5pt;height:814.35pt;z-index:251713536" coordsize="41213,103422" o:gfxdata="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">
-                <v:oval id="Oval 1" o:spid="_x0000_s1027" style="position:absolute;left:14735;width:11299;height:6270;visibility:visible;mso-wrap-style:square;v-text-anchor:middle" o:gfxdata="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" fillcolor="#538135 [2409]" strokecolor="#70ad47 [3209]" strokeweight="1pt">
+              <v:group id="Group 9" o:spid="_x0000_s1026" style="position:absolute;margin-left:214.45pt;margin-top:144.3pt;width:324.5pt;height:930.35pt;z-index:251713536;mso-height-relative:margin" coordsize="41213,118156" o:gfxdata="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">
+                <v:oval id="Oval 1" o:spid="_x0000_s1027" style="position:absolute;left:14735;width:11299;height:6270;visibility:visible;mso-wrap-style:square;v-text-anchor:middle" o:gfxdata="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" fillcolor="#538135 [2409]" strokecolor="#70ad47 [3209]" strokeweight="1pt">
                   <v:fill color2="#538135 [2409]" rotate="t" angle="45" colors="0 #a7c09c;.5 #c9d7c3;1 #e5ebe2" focus="100%" type="gradient"/>
                   <v:stroke joinstyle="miter"/>
                   <v:textbox>
@@ -2463,7 +2269,7 @@
                     </w:txbxContent>
                   </v:textbox>
                 </v:oval>
-                <v:rect id="Rectangle 8" o:spid="_x0000_s1028" style="position:absolute;top:11709;width:41213;height:7903;visibility:visible;mso-wrap-style:square;v-text-anchor:middle" o:gfxdata="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" fillcolor="#83a1d8 [2132]" strokecolor="#1f3763 [1604]" strokeweight="1pt">
+                <v:rect id="Rectangle 8" o:spid="_x0000_s1028" style="position:absolute;top:11709;width:41213;height:7903;visibility:visible;mso-wrap-style:square;v-text-anchor:middle" o:gfxdata="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" fillcolor="#83a1d8 [2132]" strokecolor="#1f3763 [1604]" strokeweight="1pt">
                   <v:fill color2="#d4def1 [756]" rotate="t" angle="45" colors="0 #95abea;.5 #bfcbf0;1 #e0e5f7" focus="100%" type="gradient"/>
                   <v:textbox>
                     <w:txbxContent>
@@ -2845,7 +2651,7 @@
                     </w:txbxContent>
                   </v:textbox>
                 </v:rect>
-                <v:rect id="Rectangle 15" o:spid="_x0000_s1029" style="position:absolute;left:9538;top:22300;width:22663;height:6592;visibility:visible;mso-wrap-style:square;v-text-anchor:middle" o:gfxdata="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" fillcolor="#83a1d8 [2132]" strokecolor="#1f3763 [1604]" strokeweight="1pt">
+                <v:rect id="Rectangle 15" o:spid="_x0000_s1029" style="position:absolute;left:9538;top:22300;width:22663;height:6592;visibility:visible;mso-wrap-style:square;v-text-anchor:middle" o:gfxdata="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" fillcolor="#83a1d8 [2132]" strokecolor="#1f3763 [1604]" strokeweight="1pt">
                   <v:fill color2="#d4def1 [756]" rotate="t" angle="45" colors="0 #95abea;.5 #bfcbf0;1 #e0e5f7" focus="100%" type="gradient"/>
                   <v:textbox>
                     <w:txbxContent>
@@ -3004,7 +2810,7 @@
                     </w:txbxContent>
                   </v:textbox>
                 </v:rect>
-                <v:rect id="Rectangle 16" o:spid="_x0000_s1030" style="position:absolute;left:9275;top:40851;width:22663;height:6592;visibility:visible;mso-wrap-style:square;v-text-anchor:middle" o:gfxdata="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" fillcolor="#83a1d8 [2132]" strokecolor="#1f3763 [1604]" strokeweight="1pt">
+                <v:rect id="Rectangle 16" o:spid="_x0000_s1030" style="position:absolute;left:9275;top:40851;width:22663;height:6592;visibility:visible;mso-wrap-style:square;v-text-anchor:middle" o:gfxdata="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" fillcolor="#83a1d8 [2132]" strokecolor="#1f3763 [1604]" strokeweight="1pt">
                   <v:fill color2="#d4def1 [756]" rotate="t" angle="45" colors="0 #95abea;.5 #bfcbf0;1 #e0e5f7" focus="100%" type="gradient"/>
                   <v:textbox>
                     <w:txbxContent>
@@ -3200,7 +3006,7 @@
                     </w:txbxContent>
                   </v:textbox>
                 </v:rect>
-                <v:rect id="Rectangle 17" o:spid="_x0000_s1031" style="position:absolute;left:9538;top:31576;width:22663;height:6597;visibility:visible;mso-wrap-style:square;v-text-anchor:middle" o:gfxdata="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" fillcolor="#83a1d8 [2132]" strokecolor="#1f3763 [1604]" strokeweight="1pt">
+                <v:rect id="Rectangle 17" o:spid="_x0000_s1031" style="position:absolute;left:9538;top:31576;width:22663;height:6597;visibility:visible;mso-wrap-style:square;v-text-anchor:middle" o:gfxdata="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" fillcolor="#83a1d8 [2132]" strokecolor="#1f3763 [1604]" strokeweight="1pt">
                   <v:fill color2="#d4def1 [756]" rotate="t" angle="45" colors="0 #95abea;.5 #bfcbf0;1 #e0e5f7" focus="100%" type="gradient"/>
                   <v:textbox>
                     <w:txbxContent>
@@ -3336,7 +3142,7 @@
                     </w:txbxContent>
                   </v:textbox>
                 </v:rect>
-                <v:oval id="Oval 19" o:spid="_x0000_s1032" style="position:absolute;left:10657;top:83216;width:21520;height:20206;visibility:visible;mso-wrap-style:square;v-text-anchor:middle" o:gfxdata="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" fillcolor="#538135 [2409]" strokecolor="#70ad47 [3209]" strokeweight="1pt">
+                <v:oval id="Oval 19" o:spid="_x0000_s1032" style="position:absolute;left:11611;top:98507;width:19877;height:19649;visibility:visible;mso-wrap-style:square;v-text-anchor:middle" o:gfxdata="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" fillcolor="#538135 [2409]" strokecolor="#70ad47 [3209]" strokeweight="1pt">
                   <v:fill color2="#538135 [2409]" rotate="t" angle="45" colors="0 #a7c09c;.5 #c9d7c3;1 #e5ebe2" focus="100%" type="gradient"/>
                   <v:stroke joinstyle="miter"/>
                   <v:textbox>
@@ -3350,360 +3156,89 @@
                             <w:szCs w:val="32"/>
                           </w:rPr>
                         </w:pPr>
-                        <m:oMathPara>
-                          <m:oMath>
-                            <m:sSub>
-                              <m:sSubPr>
-                                <m:ctrlPr>
-                                  <w:rPr>
-                                    <w:rFonts w:ascii="Cambria Math" w:hAnsi="Cambria Math"/>
-                                    <w:i/>
-                                    <w:color w:val="000000" w:themeColor="text1"/>
-                                    <w:sz w:val="32"/>
-                                    <w:szCs w:val="32"/>
-                                  </w:rPr>
-                                </m:ctrlPr>
-                              </m:sSubPr>
-                              <m:e>
-                                <m:r>
-                                  <w:rPr>
-                                    <w:rFonts w:ascii="Cambria Math" w:hAnsi="Cambria Math"/>
-                                    <w:color w:val="000000" w:themeColor="text1"/>
-                                    <w:sz w:val="32"/>
-                                    <w:szCs w:val="32"/>
-                                  </w:rPr>
-                                  <m:t>h</m:t>
-                                </m:r>
-                              </m:e>
-                              <m:sub>
-                                <m:r>
-                                  <w:rPr>
-                                    <w:rFonts w:ascii="Cambria Math" w:hAnsi="Cambria Math"/>
-                                    <w:color w:val="000000" w:themeColor="text1"/>
-                                    <w:sz w:val="32"/>
-                                    <w:szCs w:val="32"/>
-                                  </w:rPr>
-                                  <m:t>jk</m:t>
-                                </m:r>
-                              </m:sub>
-                            </m:sSub>
-                            <m:r>
-                              <w:rPr>
-                                <w:rFonts w:ascii="Cambria Math" w:hAnsi="Cambria Math"/>
-                                <w:color w:val="000000" w:themeColor="text1"/>
-                                <w:sz w:val="32"/>
-                                <w:szCs w:val="32"/>
-                              </w:rPr>
-                              <m:t>=</m:t>
-                            </m:r>
-                            <m:sSub>
-                              <m:sSubPr>
-                                <m:ctrlPr>
-                                  <w:rPr>
-                                    <w:rFonts w:ascii="Cambria Math" w:hAnsi="Cambria Math"/>
-                                    <w:i/>
-                                    <w:color w:val="000000" w:themeColor="text1"/>
-                                    <w:sz w:val="32"/>
-                                    <w:szCs w:val="32"/>
-                                  </w:rPr>
-                                </m:ctrlPr>
-                              </m:sSubPr>
-                              <m:e>
-                                <m:acc>
-                                  <m:accPr>
-                                    <m:ctrlPr>
-                                      <w:rPr>
-                                        <w:rFonts w:ascii="Cambria Math" w:hAnsi="Cambria Math"/>
-                                        <w:i/>
-                                        <w:color w:val="000000" w:themeColor="text1"/>
-                                        <w:sz w:val="32"/>
-                                        <w:szCs w:val="32"/>
-                                      </w:rPr>
-                                    </m:ctrlPr>
-                                  </m:accPr>
-                                  <m:e>
-                                    <m:r>
-                                      <w:rPr>
-                                        <w:rFonts w:ascii="Cambria Math" w:hAnsi="Cambria Math"/>
-                                        <w:color w:val="000000" w:themeColor="text1"/>
-                                        <w:sz w:val="32"/>
-                                        <w:szCs w:val="32"/>
-                                      </w:rPr>
-                                      <m:t>d</m:t>
-                                    </m:r>
-                                  </m:e>
-                                </m:acc>
-                              </m:e>
-                              <m:sub>
-                                <m:r>
-                                  <w:rPr>
-                                    <w:rFonts w:ascii="Cambria Math" w:hAnsi="Cambria Math"/>
-                                    <w:color w:val="000000" w:themeColor="text1"/>
-                                    <w:sz w:val="32"/>
-                                    <w:szCs w:val="32"/>
-                                  </w:rPr>
-                                  <m:t>jk</m:t>
-                                </m:r>
-                              </m:sub>
-                            </m:sSub>
-                            <m:r>
-                              <w:rPr>
-                                <w:rFonts w:ascii="Cambria Math" w:hAnsi="Cambria Math"/>
-                                <w:color w:val="000000" w:themeColor="text1"/>
-                                <w:sz w:val="32"/>
-                                <w:szCs w:val="32"/>
-                              </w:rPr>
-                              <m:t>-</m:t>
-                            </m:r>
-                            <m:sSub>
-                              <m:sSubPr>
-                                <m:ctrlPr>
-                                  <w:rPr>
-                                    <w:rFonts w:ascii="Cambria Math" w:hAnsi="Cambria Math"/>
-                                    <w:i/>
-                                    <w:color w:val="000000" w:themeColor="text1"/>
-                                    <w:sz w:val="32"/>
-                                    <w:szCs w:val="32"/>
-                                  </w:rPr>
-                                </m:ctrlPr>
-                              </m:sSubPr>
-                              <m:e>
-                                <m:r>
-                                  <w:rPr>
-                                    <w:rFonts w:ascii="Cambria Math" w:hAnsi="Cambria Math"/>
-                                    <w:color w:val="000000" w:themeColor="text1"/>
-                                    <w:sz w:val="32"/>
-                                    <w:szCs w:val="32"/>
-                                  </w:rPr>
-                                  <m:t>d</m:t>
-                                </m:r>
-                              </m:e>
-                              <m:sub>
-                                <m:r>
-                                  <w:rPr>
-                                    <w:rFonts w:ascii="Cambria Math" w:hAnsi="Cambria Math"/>
-                                    <w:color w:val="000000" w:themeColor="text1"/>
-                                    <w:sz w:val="32"/>
-                                    <w:szCs w:val="32"/>
-                                  </w:rPr>
-                                  <m:t>jk</m:t>
-                                </m:r>
-                              </m:sub>
-                            </m:sSub>
-                          </m:oMath>
-                        </m:oMathPara>
-                      </w:p>
-                      <w:p>
-                        <w:pPr>
-                          <w:rPr>
-                            <w:color w:val="000000" w:themeColor="text1"/>
-                            <w:sz w:val="32"/>
-                            <w:szCs w:val="32"/>
-                          </w:rPr>
-                        </w:pPr>
                         <w:r>
                           <w:rPr>
                             <w:color w:val="000000" w:themeColor="text1"/>
                             <w:sz w:val="32"/>
                             <w:szCs w:val="32"/>
                           </w:rPr>
-                          <w:t xml:space="preserve"> </w:t>
+                          <w:t xml:space="preserve">Boxplot of </w:t>
                         </w:r>
-                      </w:p>
-                      <w:p>
-                        <w:pPr>
-                          <w:jc w:val="center"/>
-                          <w:rPr>
-                            <w:color w:val="000000" w:themeColor="text1"/>
-                            <w:sz w:val="32"/>
-                            <w:szCs w:val="32"/>
-                          </w:rPr>
-                        </w:pPr>
-                        <m:oMathPara>
-                          <m:oMath>
-                            <m:sSubSup>
-                              <m:sSubSupPr>
-                                <m:ctrlPr>
-                                  <w:rPr>
-                                    <w:rFonts w:ascii="Cambria Math" w:hAnsi="Cambria Math"/>
-                                    <w:i/>
-                                    <w:color w:val="000000" w:themeColor="text1"/>
-                                    <w:sz w:val="32"/>
-                                    <w:szCs w:val="32"/>
-                                  </w:rPr>
-                                </m:ctrlPr>
-                              </m:sSubSupPr>
-                              <m:e>
-                                <m:r>
-                                  <w:rPr>
-                                    <w:rFonts w:ascii="Cambria Math" w:hAnsi="Cambria Math"/>
-                                    <w:color w:val="000000" w:themeColor="text1"/>
-                                    <w:sz w:val="32"/>
-                                    <w:szCs w:val="32"/>
-                                  </w:rPr>
-                                  <m:t>h</m:t>
-                                </m:r>
-                              </m:e>
-                              <m:sub>
-                                <m:r>
-                                  <w:rPr>
-                                    <w:rFonts w:ascii="Cambria Math" w:hAnsi="Cambria Math"/>
-                                    <w:color w:val="000000" w:themeColor="text1"/>
-                                    <w:sz w:val="32"/>
-                                    <w:szCs w:val="32"/>
-                                  </w:rPr>
-                                  <m:t>jk</m:t>
-                                </m:r>
-                              </m:sub>
-                              <m:sup>
-                                <m:r>
-                                  <w:rPr>
-                                    <w:rFonts w:ascii="Cambria Math" w:hAnsi="Cambria Math"/>
-                                    <w:color w:val="000000" w:themeColor="text1"/>
-                                    <w:sz w:val="32"/>
-                                    <w:szCs w:val="32"/>
-                                  </w:rPr>
-                                  <m:t>*</m:t>
-                                </m:r>
-                              </m:sup>
-                            </m:sSubSup>
-                            <m:r>
-                              <w:rPr>
-                                <w:rFonts w:ascii="Cambria Math" w:hAnsi="Cambria Math"/>
-                                <w:color w:val="000000" w:themeColor="text1"/>
-                                <w:sz w:val="32"/>
-                                <w:szCs w:val="32"/>
-                              </w:rPr>
-                              <m:t>=</m:t>
-                            </m:r>
-                            <m:sSub>
-                              <m:sSubPr>
-                                <m:ctrlPr>
-                                  <w:rPr>
-                                    <w:rFonts w:ascii="Cambria Math" w:hAnsi="Cambria Math"/>
-                                    <w:i/>
-                                    <w:color w:val="000000" w:themeColor="text1"/>
-                                    <w:sz w:val="32"/>
-                                    <w:szCs w:val="32"/>
-                                  </w:rPr>
-                                </m:ctrlPr>
-                              </m:sSubPr>
-                              <m:e>
-                                <m:r>
-                                  <w:rPr>
-                                    <w:rFonts w:ascii="Cambria Math" w:hAnsi="Cambria Math"/>
-                                    <w:color w:val="000000" w:themeColor="text1"/>
-                                    <w:sz w:val="32"/>
-                                    <w:szCs w:val="32"/>
-                                  </w:rPr>
-                                  <m:t>h</m:t>
-                                </m:r>
-                              </m:e>
-                              <m:sub>
-                                <m:r>
-                                  <w:rPr>
-                                    <w:rFonts w:ascii="Cambria Math" w:hAnsi="Cambria Math"/>
-                                    <w:color w:val="000000" w:themeColor="text1"/>
-                                    <w:sz w:val="32"/>
-                                    <w:szCs w:val="32"/>
-                                  </w:rPr>
-                                  <m:t>jk</m:t>
-                                </m:r>
-                              </m:sub>
-                            </m:sSub>
-                            <m:r>
-                              <w:rPr>
-                                <w:rFonts w:ascii="Cambria Math" w:hAnsi="Cambria Math"/>
-                                <w:color w:val="000000" w:themeColor="text1"/>
-                                <w:sz w:val="32"/>
-                                <w:szCs w:val="32"/>
-                              </w:rPr>
-                              <m:t>-</m:t>
-                            </m:r>
-                            <m:sSub>
-                              <m:sSubPr>
-                                <m:ctrlPr>
-                                  <w:rPr>
-                                    <w:rFonts w:ascii="Cambria Math" w:hAnsi="Cambria Math"/>
-                                    <w:i/>
-                                    <w:color w:val="000000" w:themeColor="text1"/>
-                                    <w:sz w:val="32"/>
-                                    <w:szCs w:val="32"/>
-                                  </w:rPr>
-                                </m:ctrlPr>
-                              </m:sSubPr>
-                              <m:e>
-                                <m:acc>
-                                  <m:accPr>
-                                    <m:chr m:val="̅"/>
-                                    <m:ctrlPr>
-                                      <w:rPr>
-                                        <w:rFonts w:ascii="Cambria Math" w:hAnsi="Cambria Math"/>
-                                        <w:i/>
-                                        <w:color w:val="000000" w:themeColor="text1"/>
-                                        <w:sz w:val="32"/>
-                                        <w:szCs w:val="32"/>
-                                      </w:rPr>
-                                    </m:ctrlPr>
-                                  </m:accPr>
-                                  <m:e>
-                                    <m:r>
-                                      <w:rPr>
-                                        <w:rFonts w:ascii="Cambria Math" w:hAnsi="Cambria Math"/>
-                                        <w:color w:val="000000" w:themeColor="text1"/>
-                                        <w:sz w:val="32"/>
-                                        <w:szCs w:val="32"/>
-                                      </w:rPr>
-                                      <m:t>h</m:t>
-                                    </m:r>
-                                  </m:e>
-                                </m:acc>
-                              </m:e>
-                              <m:sub>
-                                <m:r>
-                                  <w:rPr>
-                                    <w:rFonts w:ascii="Cambria Math" w:hAnsi="Cambria Math"/>
-                                    <w:color w:val="000000" w:themeColor="text1"/>
-                                    <w:sz w:val="32"/>
-                                    <w:szCs w:val="32"/>
-                                  </w:rPr>
-                                  <m:t>∙∙</m:t>
-                                </m:r>
-                              </m:sub>
-                            </m:sSub>
-                          </m:oMath>
-                        </m:oMathPara>
+                        <m:oMath>
+                          <m:sSubSup>
+                            <m:sSubSupPr>
+                              <m:ctrlPr>
+                                <w:rPr>
+                                  <w:rFonts w:ascii="Cambria Math" w:hAnsi="Cambria Math"/>
+                                  <w:i/>
+                                  <w:color w:val="000000" w:themeColor="text1"/>
+                                  <w:sz w:val="32"/>
+                                  <w:szCs w:val="32"/>
+                                </w:rPr>
+                              </m:ctrlPr>
+                            </m:sSubSupPr>
+                            <m:e>
+                              <m:r>
+                                <w:rPr>
+                                  <w:rFonts w:ascii="Cambria Math" w:hAnsi="Cambria Math"/>
+                                  <w:color w:val="000000" w:themeColor="text1"/>
+                                  <w:sz w:val="32"/>
+                                  <w:szCs w:val="32"/>
+                                </w:rPr>
+                                <m:t>h</m:t>
+                              </m:r>
+                            </m:e>
+                            <m:sub>
+                              <m:r>
+                                <w:rPr>
+                                  <w:rFonts w:ascii="Cambria Math" w:hAnsi="Cambria Math"/>
+                                  <w:color w:val="000000" w:themeColor="text1"/>
+                                  <w:sz w:val="32"/>
+                                  <w:szCs w:val="32"/>
+                                </w:rPr>
+                                <m:t>jk</m:t>
+                              </m:r>
+                            </m:sub>
+                            <m:sup>
+                              <m:r>
+                                <w:rPr>
+                                  <w:rFonts w:ascii="Cambria Math" w:hAnsi="Cambria Math"/>
+                                  <w:color w:val="000000" w:themeColor="text1"/>
+                                  <w:sz w:val="32"/>
+                                  <w:szCs w:val="32"/>
+                                </w:rPr>
+                                <m:t>*</m:t>
+                              </m:r>
+                            </m:sup>
+                          </m:sSubSup>
+                        </m:oMath>
                       </w:p>
                     </w:txbxContent>
                   </v:textbox>
                 </v:oval>
-                <v:shapetype id="_x0000_t32" coordsize="21600,21600" o:spt="32" o:oned="t" path="m,l21600,21600e" filled="f">
-                  <v:path arrowok="t" fillok="f" o:connecttype="none"/>
-                  <o:lock v:ext="edit" shapetype="t"/>
-                </v:shapetype>
-                <v:shape id="Straight Arrow Connector 22" o:spid="_x0000_s1033" type="#_x0000_t32" style="position:absolute;left:20699;top:6315;width:0;height:5486;visibility:visible;mso-wrap-style:square" o:connectortype="straight" o:gfxdata="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" strokecolor="black [3200]" strokeweight="1.5pt">
+                <v:shape id="Straight Arrow Connector 22" o:spid="_x0000_s1033" type="#_x0000_t32" style="position:absolute;left:20699;top:6315;width:0;height:5486;visibility:visible;mso-wrap-style:square" o:connectortype="straight" o:gfxdata="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" strokecolor="black [3200]" strokeweight="1.5pt">
                   <v:stroke endarrow="block" joinstyle="miter"/>
                 </v:shape>
-                <v:shape id="Straight Arrow Connector 23" o:spid="_x0000_s1034" type="#_x0000_t32" style="position:absolute;left:20699;top:19603;width:0;height:2743;visibility:visible;mso-wrap-style:square" o:connectortype="straight" o:gfxdata="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" strokecolor="black [3200]" strokeweight="1.5pt">
+                <v:shape id="Straight Arrow Connector 23" o:spid="_x0000_s1034" type="#_x0000_t32" style="position:absolute;left:20699;top:19603;width:0;height:2743;visibility:visible;mso-wrap-style:square" o:connectortype="straight" o:gfxdata="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" strokecolor="black [3200]" strokeweight="1.5pt">
                   <v:stroke endarrow="block" joinstyle="miter"/>
                 </v:shape>
-                <v:shape id="Straight Arrow Connector 24" o:spid="_x0000_s1035" type="#_x0000_t32" style="position:absolute;left:20699;top:28879;width:0;height:2743;visibility:visible;mso-wrap-style:square" o:connectortype="straight" o:gfxdata="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" strokecolor="black [3200]" strokeweight="1.5pt">
+                <v:shape id="Straight Arrow Connector 24" o:spid="_x0000_s1035" type="#_x0000_t32" style="position:absolute;left:20699;top:28879;width:0;height:2743;visibility:visible;mso-wrap-style:square" o:connectortype="straight" o:gfxdata="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" strokecolor="black [3200]" strokeweight="1.5pt">
                   <v:stroke endarrow="block" joinstyle="miter"/>
                 </v:shape>
-                <v:shape id="Straight Arrow Connector 25" o:spid="_x0000_s1036" type="#_x0000_t32" style="position:absolute;left:20830;top:38154;width:0;height:2743;visibility:visible;mso-wrap-style:square" o:connectortype="straight" o:gfxdata="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" strokecolor="black [3200]" strokeweight="1.5pt">
+                <v:shape id="Straight Arrow Connector 25" o:spid="_x0000_s1036" type="#_x0000_t32" style="position:absolute;left:20830;top:38154;width:0;height:2743;visibility:visible;mso-wrap-style:square" o:connectortype="straight" o:gfxdata="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" strokecolor="black [3200]" strokeweight="1.5pt">
                   <v:stroke endarrow="block" joinstyle="miter"/>
                 </v:shape>
-                <v:shape id="Straight Arrow Connector 26" o:spid="_x0000_s1037" type="#_x0000_t32" style="position:absolute;left:20699;top:47364;width:0;height:2743;visibility:visible;mso-wrap-style:square" o:connectortype="straight" o:gfxdata="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" strokecolor="black [3200]" strokeweight="1.5pt">
+                <v:shape id="Straight Arrow Connector 26" o:spid="_x0000_s1037" type="#_x0000_t32" style="position:absolute;left:20699;top:47364;width:0;height:2743;visibility:visible;mso-wrap-style:square" o:connectortype="straight" o:gfxdata="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" strokecolor="black [3200]" strokeweight="1.5pt">
                   <v:stroke endarrow="block" joinstyle="miter"/>
                 </v:shape>
-                <v:shape id="Straight Arrow Connector 27" o:spid="_x0000_s1038" type="#_x0000_t32" style="position:absolute;left:21422;top:65757;width:0;height:5487;visibility:visible;mso-wrap-style:square" o:connectortype="straight" o:gfxdata="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" strokecolor="black [3200]" strokeweight="1.5pt">
+                <v:shape id="Straight Arrow Connector 27" o:spid="_x0000_s1038" type="#_x0000_t32" style="position:absolute;left:21422;top:65757;width:0;height:5487;visibility:visible;mso-wrap-style:square" o:connectortype="straight" o:gfxdata="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" strokecolor="black [3200]" strokeweight="1.5pt">
                   <v:stroke endarrow="block" joinstyle="miter"/>
                 </v:shape>
                 <v:shapetype id="_x0000_t202" coordsize="21600,21600" o:spt="202" path="m,l,21600r21600,l21600,xe">
                   <v:stroke joinstyle="miter"/>
                   <v:path gradientshapeok="t" o:connecttype="rect"/>
                 </v:shapetype>
-                <v:shape id="Text Box 2" o:spid="_x0000_s1039" type="#_x0000_t202" style="position:absolute;left:24142;top:66968;width:11859;height:3645;visibility:visible;mso-wrap-style:square;v-text-anchor:top" o:gfxdata="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" fillcolor="white [3201]" stroked="f" strokeweight=".5pt">
+                <v:shape id="Text Box 2" o:spid="_x0000_s1039" type="#_x0000_t202" style="position:absolute;left:24142;top:66968;width:11859;height:3645;visibility:visible;mso-wrap-style:square;v-text-anchor:top" o:gfxdata="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" fillcolor="white [3201]" stroked="f" strokeweight=".5pt">
                   <v:textbox>
                     <w:txbxContent>
                       <w:p>
@@ -3724,10 +3259,10 @@
                     </w:txbxContent>
                   </v:textbox>
                 </v:shape>
-                <v:shape id="Straight Arrow Connector 3" o:spid="_x0000_s1040" type="#_x0000_t32" style="position:absolute;left:21357;top:77822;width:0;height:5487;visibility:visible;mso-wrap-style:square" o:connectortype="straight" o:gfxdata="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" strokecolor="black [3200]" strokeweight="1.5pt">
+                <v:shape id="Straight Arrow Connector 3" o:spid="_x0000_s1040" type="#_x0000_t32" style="position:absolute;left:21357;top:77822;width:0;height:5487;visibility:visible;mso-wrap-style:square" o:connectortype="straight" o:gfxdata="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" strokecolor="black [3200]" strokeweight="1.5pt">
                   <v:stroke endarrow="block" joinstyle="miter"/>
                 </v:shape>
-                <v:rect id="Rectangle 4" o:spid="_x0000_s1041" style="position:absolute;left:9538;top:50193;width:22663;height:15578;visibility:visible;mso-wrap-style:square;v-text-anchor:middle" o:gfxdata="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" fillcolor="#83a1d8 [2132]" strokecolor="#1f3763 [1604]" strokeweight="1pt">
+                <v:rect id="Rectangle 4" o:spid="_x0000_s1041" style="position:absolute;left:9538;top:50193;width:22663;height:15578;visibility:visible;mso-wrap-style:square;v-text-anchor:middle" o:gfxdata="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" fillcolor="#83a1d8 [2132]" strokecolor="#1f3763 [1604]" strokeweight="1pt">
                   <v:fill color2="#d4def1 [756]" rotate="t" angle="45" colors="0 #95abea;.5 #bfcbf0;1 #e0e5f7" focus="100%" type="gradient"/>
                   <v:textbox>
                     <w:txbxContent>
@@ -4076,7 +3611,7 @@
                     </w:txbxContent>
                   </v:textbox>
                 </v:rect>
-                <v:rect id="Rectangle 6" o:spid="_x0000_s1042" style="position:absolute;left:16643;top:71244;width:9377;height:6591;visibility:visible;mso-wrap-style:square;v-text-anchor:middle" o:gfxdata="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" fillcolor="#83a1d8 [2132]" strokecolor="#1f3763 [1604]" strokeweight="1pt">
+                <v:rect id="Rectangle 6" o:spid="_x0000_s1042" style="position:absolute;left:16643;top:71244;width:9377;height:6591;visibility:visible;mso-wrap-style:square;v-text-anchor:middle" o:gfxdata="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" fillcolor="#83a1d8 [2132]" strokecolor="#1f3763 [1604]" strokeweight="1pt">
                   <v:fill color2="#d4def1 [756]" rotate="t" angle="45" colors="0 #95abea;.5 #bfcbf0;1 #e0e5f7" focus="100%" type="gradient"/>
                   <v:textbox>
                     <w:txbxContent>
@@ -4152,6 +3687,763 @@
           </mc:Fallback>
         </mc:AlternateContent>
       </w:r>
+      <w:r>
+        <w:rPr>
+          <w:noProof/>
+          <w:sz w:val="28"/>
+          <w:szCs w:val="28"/>
+        </w:rPr>
+        <mc:AlternateContent>
+          <mc:Choice Requires="wps">
+            <w:drawing>
+              <wp:anchor distT="0" distB="0" distL="114300" distR="114300" simplePos="0" relativeHeight="251714560" behindDoc="0" locked="0" layoutInCell="1" allowOverlap="1">
+                <wp:simplePos x="0" y="0"/>
+                <wp:positionH relativeFrom="margin">
+                  <wp:posOffset>3851275</wp:posOffset>
+                </wp:positionH>
+                <wp:positionV relativeFrom="paragraph">
+                  <wp:posOffset>10162009</wp:posOffset>
+                </wp:positionV>
+                <wp:extent cx="2066307" cy="967821"/>
+                <wp:effectExtent l="0" t="0" r="10160" b="22860"/>
+                <wp:wrapNone/>
+                <wp:docPr id="5" name="Rectangle 5"/>
+                <wp:cNvGraphicFramePr/>
+                <a:graphic xmlns:a="http://schemas.openxmlformats.org/drawingml/2006/main">
+                  <a:graphicData uri="http://schemas.microsoft.com/office/word/2010/wordprocessingShape">
+                    <wps:wsp>
+                      <wps:cNvSpPr/>
+                      <wps:spPr>
+                        <a:xfrm>
+                          <a:off x="0" y="0"/>
+                          <a:ext cx="2066307" cy="967821"/>
+                        </a:xfrm>
+                        <a:prstGeom prst="rect">
+                          <a:avLst/>
+                        </a:prstGeom>
+                        <a:gradFill flip="none" rotWithShape="1">
+                          <a:gsLst>
+                            <a:gs pos="0">
+                              <a:schemeClr val="accent1">
+                                <a:tint val="66000"/>
+                                <a:satMod val="160000"/>
+                              </a:schemeClr>
+                            </a:gs>
+                            <a:gs pos="50000">
+                              <a:schemeClr val="accent1">
+                                <a:tint val="44500"/>
+                                <a:satMod val="160000"/>
+                              </a:schemeClr>
+                            </a:gs>
+                            <a:gs pos="100000">
+                              <a:schemeClr val="accent1">
+                                <a:tint val="23500"/>
+                                <a:satMod val="160000"/>
+                              </a:schemeClr>
+                            </a:gs>
+                          </a:gsLst>
+                          <a:lin ang="2700000" scaled="1"/>
+                          <a:tileRect/>
+                        </a:gradFill>
+                      </wps:spPr>
+                      <wps:style>
+                        <a:lnRef idx="2">
+                          <a:schemeClr val="accent1">
+                            <a:shade val="50000"/>
+                          </a:schemeClr>
+                        </a:lnRef>
+                        <a:fillRef idx="1">
+                          <a:schemeClr val="accent1"/>
+                        </a:fillRef>
+                        <a:effectRef idx="0">
+                          <a:schemeClr val="accent1"/>
+                        </a:effectRef>
+                        <a:fontRef idx="minor">
+                          <a:schemeClr val="lt1"/>
+                        </a:fontRef>
+                      </wps:style>
+                      <wps:txbx>
+                        <w:txbxContent>
+                          <w:p>
+                            <w:pPr>
+                              <w:jc w:val="center"/>
+                              <w:rPr>
+                                <w:color w:val="000000" w:themeColor="text1"/>
+                                <w:sz w:val="32"/>
+                                <w:szCs w:val="32"/>
+                              </w:rPr>
+                            </w:pPr>
+                            <m:oMathPara>
+                              <m:oMath>
+                                <m:sSub>
+                                  <m:sSubPr>
+                                    <m:ctrlPr>
+                                      <w:rPr>
+                                        <w:rFonts w:ascii="Cambria Math" w:hAnsi="Cambria Math"/>
+                                        <w:i/>
+                                        <w:color w:val="000000" w:themeColor="text1"/>
+                                        <w:sz w:val="32"/>
+                                        <w:szCs w:val="32"/>
+                                      </w:rPr>
+                                    </m:ctrlPr>
+                                  </m:sSubPr>
+                                  <m:e>
+                                    <m:r>
+                                      <w:rPr>
+                                        <w:rFonts w:ascii="Cambria Math" w:hAnsi="Cambria Math"/>
+                                        <w:color w:val="000000" w:themeColor="text1"/>
+                                        <w:sz w:val="32"/>
+                                        <w:szCs w:val="32"/>
+                                      </w:rPr>
+                                      <m:t>h</m:t>
+                                    </m:r>
+                                  </m:e>
+                                  <m:sub>
+                                    <m:r>
+                                      <w:rPr>
+                                        <w:rFonts w:ascii="Cambria Math" w:hAnsi="Cambria Math"/>
+                                        <w:color w:val="000000" w:themeColor="text1"/>
+                                        <w:sz w:val="32"/>
+                                        <w:szCs w:val="32"/>
+                                      </w:rPr>
+                                      <m:t>jk</m:t>
+                                    </m:r>
+                                  </m:sub>
+                                </m:sSub>
+                                <m:r>
+                                  <w:rPr>
+                                    <w:rFonts w:ascii="Cambria Math" w:hAnsi="Cambria Math"/>
+                                    <w:color w:val="000000" w:themeColor="text1"/>
+                                    <w:sz w:val="32"/>
+                                    <w:szCs w:val="32"/>
+                                  </w:rPr>
+                                  <m:t>=</m:t>
+                                </m:r>
+                                <m:sSub>
+                                  <m:sSubPr>
+                                    <m:ctrlPr>
+                                      <w:rPr>
+                                        <w:rFonts w:ascii="Cambria Math" w:hAnsi="Cambria Math"/>
+                                        <w:i/>
+                                        <w:color w:val="000000" w:themeColor="text1"/>
+                                        <w:sz w:val="32"/>
+                                        <w:szCs w:val="32"/>
+                                      </w:rPr>
+                                    </m:ctrlPr>
+                                  </m:sSubPr>
+                                  <m:e>
+                                    <m:acc>
+                                      <m:accPr>
+                                        <m:ctrlPr>
+                                          <w:rPr>
+                                            <w:rFonts w:ascii="Cambria Math" w:hAnsi="Cambria Math"/>
+                                            <w:i/>
+                                            <w:color w:val="000000" w:themeColor="text1"/>
+                                            <w:sz w:val="32"/>
+                                            <w:szCs w:val="32"/>
+                                          </w:rPr>
+                                        </m:ctrlPr>
+                                      </m:accPr>
+                                      <m:e>
+                                        <m:r>
+                                          <w:rPr>
+                                            <w:rFonts w:ascii="Cambria Math" w:hAnsi="Cambria Math"/>
+                                            <w:color w:val="000000" w:themeColor="text1"/>
+                                            <w:sz w:val="32"/>
+                                            <w:szCs w:val="32"/>
+                                          </w:rPr>
+                                          <m:t>d</m:t>
+                                        </m:r>
+                                      </m:e>
+                                    </m:acc>
+                                  </m:e>
+                                  <m:sub>
+                                    <m:r>
+                                      <w:rPr>
+                                        <w:rFonts w:ascii="Cambria Math" w:hAnsi="Cambria Math"/>
+                                        <w:color w:val="000000" w:themeColor="text1"/>
+                                        <w:sz w:val="32"/>
+                                        <w:szCs w:val="32"/>
+                                      </w:rPr>
+                                      <m:t>jk</m:t>
+                                    </m:r>
+                                  </m:sub>
+                                </m:sSub>
+                                <m:r>
+                                  <w:rPr>
+                                    <w:rFonts w:ascii="Cambria Math" w:hAnsi="Cambria Math"/>
+                                    <w:color w:val="000000" w:themeColor="text1"/>
+                                    <w:sz w:val="32"/>
+                                    <w:szCs w:val="32"/>
+                                  </w:rPr>
+                                  <m:t>-</m:t>
+                                </m:r>
+                                <m:sSub>
+                                  <m:sSubPr>
+                                    <m:ctrlPr>
+                                      <w:rPr>
+                                        <w:rFonts w:ascii="Cambria Math" w:hAnsi="Cambria Math"/>
+                                        <w:i/>
+                                        <w:color w:val="000000" w:themeColor="text1"/>
+                                        <w:sz w:val="32"/>
+                                        <w:szCs w:val="32"/>
+                                      </w:rPr>
+                                    </m:ctrlPr>
+                                  </m:sSubPr>
+                                  <m:e>
+                                    <m:r>
+                                      <w:rPr>
+                                        <w:rFonts w:ascii="Cambria Math" w:hAnsi="Cambria Math"/>
+                                        <w:color w:val="000000" w:themeColor="text1"/>
+                                        <w:sz w:val="32"/>
+                                        <w:szCs w:val="32"/>
+                                      </w:rPr>
+                                      <m:t>d</m:t>
+                                    </m:r>
+                                  </m:e>
+                                  <m:sub>
+                                    <m:r>
+                                      <w:rPr>
+                                        <w:rFonts w:ascii="Cambria Math" w:hAnsi="Cambria Math"/>
+                                        <w:color w:val="000000" w:themeColor="text1"/>
+                                        <w:sz w:val="32"/>
+                                        <w:szCs w:val="32"/>
+                                      </w:rPr>
+                                      <m:t>jk</m:t>
+                                    </m:r>
+                                  </m:sub>
+                                </m:sSub>
+                              </m:oMath>
+                            </m:oMathPara>
+                          </w:p>
+                          <w:p>
+                            <w:pPr>
+                              <w:jc w:val="center"/>
+                            </w:pPr>
+                          </w:p>
+                          <w:p>
+                            <w:pPr>
+                              <w:jc w:val="center"/>
+                              <w:rPr>
+                                <w:color w:val="000000" w:themeColor="text1"/>
+                                <w:sz w:val="32"/>
+                                <w:szCs w:val="32"/>
+                              </w:rPr>
+                            </w:pPr>
+                            <m:oMathPara>
+                              <m:oMath>
+                                <m:sSubSup>
+                                  <m:sSubSupPr>
+                                    <m:ctrlPr>
+                                      <w:rPr>
+                                        <w:rFonts w:ascii="Cambria Math" w:hAnsi="Cambria Math"/>
+                                        <w:i/>
+                                        <w:color w:val="000000" w:themeColor="text1"/>
+                                        <w:sz w:val="32"/>
+                                        <w:szCs w:val="32"/>
+                                      </w:rPr>
+                                    </m:ctrlPr>
+                                  </m:sSubSupPr>
+                                  <m:e>
+                                    <m:r>
+                                      <w:rPr>
+                                        <w:rFonts w:ascii="Cambria Math" w:hAnsi="Cambria Math"/>
+                                        <w:color w:val="000000" w:themeColor="text1"/>
+                                        <w:sz w:val="32"/>
+                                        <w:szCs w:val="32"/>
+                                      </w:rPr>
+                                      <m:t>h</m:t>
+                                    </m:r>
+                                  </m:e>
+                                  <m:sub>
+                                    <m:r>
+                                      <w:rPr>
+                                        <w:rFonts w:ascii="Cambria Math" w:hAnsi="Cambria Math"/>
+                                        <w:color w:val="000000" w:themeColor="text1"/>
+                                        <w:sz w:val="32"/>
+                                        <w:szCs w:val="32"/>
+                                      </w:rPr>
+                                      <m:t>jk</m:t>
+                                    </m:r>
+                                  </m:sub>
+                                  <m:sup>
+                                    <m:r>
+                                      <w:rPr>
+                                        <w:rFonts w:ascii="Cambria Math" w:hAnsi="Cambria Math"/>
+                                        <w:color w:val="000000" w:themeColor="text1"/>
+                                        <w:sz w:val="32"/>
+                                        <w:szCs w:val="32"/>
+                                      </w:rPr>
+                                      <m:t>*</m:t>
+                                    </m:r>
+                                  </m:sup>
+                                </m:sSubSup>
+                                <m:r>
+                                  <w:rPr>
+                                    <w:rFonts w:ascii="Cambria Math" w:hAnsi="Cambria Math"/>
+                                    <w:color w:val="000000" w:themeColor="text1"/>
+                                    <w:sz w:val="32"/>
+                                    <w:szCs w:val="32"/>
+                                  </w:rPr>
+                                  <m:t>=</m:t>
+                                </m:r>
+                                <m:sSub>
+                                  <m:sSubPr>
+                                    <m:ctrlPr>
+                                      <w:rPr>
+                                        <w:rFonts w:ascii="Cambria Math" w:hAnsi="Cambria Math"/>
+                                        <w:i/>
+                                        <w:color w:val="000000" w:themeColor="text1"/>
+                                        <w:sz w:val="32"/>
+                                        <w:szCs w:val="32"/>
+                                      </w:rPr>
+                                    </m:ctrlPr>
+                                  </m:sSubPr>
+                                  <m:e>
+                                    <m:r>
+                                      <w:rPr>
+                                        <w:rFonts w:ascii="Cambria Math" w:hAnsi="Cambria Math"/>
+                                        <w:color w:val="000000" w:themeColor="text1"/>
+                                        <w:sz w:val="32"/>
+                                        <w:szCs w:val="32"/>
+                                      </w:rPr>
+                                      <m:t>h</m:t>
+                                    </m:r>
+                                  </m:e>
+                                  <m:sub>
+                                    <m:r>
+                                      <w:rPr>
+                                        <w:rFonts w:ascii="Cambria Math" w:hAnsi="Cambria Math"/>
+                                        <w:color w:val="000000" w:themeColor="text1"/>
+                                        <w:sz w:val="32"/>
+                                        <w:szCs w:val="32"/>
+                                      </w:rPr>
+                                      <m:t>jk</m:t>
+                                    </m:r>
+                                  </m:sub>
+                                </m:sSub>
+                                <m:r>
+                                  <w:rPr>
+                                    <w:rFonts w:ascii="Cambria Math" w:hAnsi="Cambria Math"/>
+                                    <w:color w:val="000000" w:themeColor="text1"/>
+                                    <w:sz w:val="32"/>
+                                    <w:szCs w:val="32"/>
+                                  </w:rPr>
+                                  <m:t>-</m:t>
+                                </m:r>
+                                <m:sSub>
+                                  <m:sSubPr>
+                                    <m:ctrlPr>
+                                      <w:rPr>
+                                        <w:rFonts w:ascii="Cambria Math" w:hAnsi="Cambria Math"/>
+                                        <w:i/>
+                                        <w:color w:val="000000" w:themeColor="text1"/>
+                                        <w:sz w:val="32"/>
+                                        <w:szCs w:val="32"/>
+                                      </w:rPr>
+                                    </m:ctrlPr>
+                                  </m:sSubPr>
+                                  <m:e>
+                                    <m:acc>
+                                      <m:accPr>
+                                        <m:chr m:val="̅"/>
+                                        <m:ctrlPr>
+                                          <w:rPr>
+                                            <w:rFonts w:ascii="Cambria Math" w:hAnsi="Cambria Math"/>
+                                            <w:i/>
+                                            <w:color w:val="000000" w:themeColor="text1"/>
+                                            <w:sz w:val="32"/>
+                                            <w:szCs w:val="32"/>
+                                          </w:rPr>
+                                        </m:ctrlPr>
+                                      </m:accPr>
+                                      <m:e>
+                                        <m:r>
+                                          <w:rPr>
+                                            <w:rFonts w:ascii="Cambria Math" w:hAnsi="Cambria Math"/>
+                                            <w:color w:val="000000" w:themeColor="text1"/>
+                                            <w:sz w:val="32"/>
+                                            <w:szCs w:val="32"/>
+                                          </w:rPr>
+                                          <m:t>h</m:t>
+                                        </m:r>
+                                      </m:e>
+                                    </m:acc>
+                                  </m:e>
+                                  <m:sub>
+                                    <m:r>
+                                      <w:rPr>
+                                        <w:rFonts w:ascii="Cambria Math" w:hAnsi="Cambria Math"/>
+                                        <w:color w:val="000000" w:themeColor="text1"/>
+                                        <w:sz w:val="32"/>
+                                        <w:szCs w:val="32"/>
+                                      </w:rPr>
+                                      <m:t>∙∙</m:t>
+                                    </m:r>
+                                  </m:sub>
+                                </m:sSub>
+                              </m:oMath>
+                            </m:oMathPara>
+                          </w:p>
+                          <w:p>
+                            <w:pPr>
+                              <w:jc w:val="center"/>
+                            </w:pPr>
+                          </w:p>
+                        </w:txbxContent>
+                      </wps:txbx>
+                      <wps:bodyPr rot="0" spcFirstLastPara="0" vertOverflow="overflow" horzOverflow="overflow" vert="horz" wrap="square" lIns="91440" tIns="45720" rIns="91440" bIns="45720" numCol="1" spcCol="0" rtlCol="0" fromWordArt="0" anchor="ctr" anchorCtr="0" forceAA="0" compatLnSpc="1">
+                        <a:prstTxWarp prst="textNoShape">
+                          <a:avLst/>
+                        </a:prstTxWarp>
+                        <a:noAutofit/>
+                      </wps:bodyPr>
+                    </wps:wsp>
+                  </a:graphicData>
+                </a:graphic>
+              </wp:anchor>
+            </w:drawing>
+          </mc:Choice>
+          <mc:Fallback>
+            <w:pict>
+              <v:rect id="Rectangle 5" o:spid="_x0000_s1043" style="position:absolute;margin-left:303.25pt;margin-top:800.15pt;width:162.7pt;height:76.2pt;z-index:251714560;visibility:visible;mso-wrap-style:square;mso-wrap-distance-left:9pt;mso-wrap-distance-top:0;mso-wrap-distance-right:9pt;mso-wrap-distance-bottom:0;mso-position-horizontal:absolute;mso-position-horizontal-relative:margin;mso-position-vertical:absolute;mso-position-vertical-relative:text;v-text-anchor:middle" o:gfxdata="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" fillcolor="#83a1d8 [2132]" strokecolor="#1f3763 [1604]" strokeweight="1pt">
+                <v:fill color2="#d4def1 [756]" rotate="t" angle="45" colors="0 #95abea;.5 #bfcbf0;1 #e0e5f7" focus="100%" type="gradient"/>
+                <v:textbox>
+                  <w:txbxContent>
+                    <w:p>
+                      <w:pPr>
+                        <w:jc w:val="center"/>
+                        <w:rPr>
+                          <w:color w:val="000000" w:themeColor="text1"/>
+                          <w:sz w:val="32"/>
+                          <w:szCs w:val="32"/>
+                        </w:rPr>
+                      </w:pPr>
+                      <m:oMathPara>
+                        <m:oMath>
+                          <m:sSub>
+                            <m:sSubPr>
+                              <m:ctrlPr>
+                                <w:rPr>
+                                  <w:rFonts w:ascii="Cambria Math" w:hAnsi="Cambria Math"/>
+                                  <w:i/>
+                                  <w:color w:val="000000" w:themeColor="text1"/>
+                                  <w:sz w:val="32"/>
+                                  <w:szCs w:val="32"/>
+                                </w:rPr>
+                              </m:ctrlPr>
+                            </m:sSubPr>
+                            <m:e>
+                              <m:r>
+                                <w:rPr>
+                                  <w:rFonts w:ascii="Cambria Math" w:hAnsi="Cambria Math"/>
+                                  <w:color w:val="000000" w:themeColor="text1"/>
+                                  <w:sz w:val="32"/>
+                                  <w:szCs w:val="32"/>
+                                </w:rPr>
+                                <m:t>h</m:t>
+                              </m:r>
+                            </m:e>
+                            <m:sub>
+                              <m:r>
+                                <w:rPr>
+                                  <w:rFonts w:ascii="Cambria Math" w:hAnsi="Cambria Math"/>
+                                  <w:color w:val="000000" w:themeColor="text1"/>
+                                  <w:sz w:val="32"/>
+                                  <w:szCs w:val="32"/>
+                                </w:rPr>
+                                <m:t>jk</m:t>
+                              </m:r>
+                            </m:sub>
+                          </m:sSub>
+                          <m:r>
+                            <w:rPr>
+                              <w:rFonts w:ascii="Cambria Math" w:hAnsi="Cambria Math"/>
+                              <w:color w:val="000000" w:themeColor="text1"/>
+                              <w:sz w:val="32"/>
+                              <w:szCs w:val="32"/>
+                            </w:rPr>
+                            <m:t>=</m:t>
+                          </m:r>
+                          <m:sSub>
+                            <m:sSubPr>
+                              <m:ctrlPr>
+                                <w:rPr>
+                                  <w:rFonts w:ascii="Cambria Math" w:hAnsi="Cambria Math"/>
+                                  <w:i/>
+                                  <w:color w:val="000000" w:themeColor="text1"/>
+                                  <w:sz w:val="32"/>
+                                  <w:szCs w:val="32"/>
+                                </w:rPr>
+                              </m:ctrlPr>
+                            </m:sSubPr>
+                            <m:e>
+                              <m:acc>
+                                <m:accPr>
+                                  <m:ctrlPr>
+                                    <w:rPr>
+                                      <w:rFonts w:ascii="Cambria Math" w:hAnsi="Cambria Math"/>
+                                      <w:i/>
+                                      <w:color w:val="000000" w:themeColor="text1"/>
+                                      <w:sz w:val="32"/>
+                                      <w:szCs w:val="32"/>
+                                    </w:rPr>
+                                  </m:ctrlPr>
+                                </m:accPr>
+                                <m:e>
+                                  <m:r>
+                                    <w:rPr>
+                                      <w:rFonts w:ascii="Cambria Math" w:hAnsi="Cambria Math"/>
+                                      <w:color w:val="000000" w:themeColor="text1"/>
+                                      <w:sz w:val="32"/>
+                                      <w:szCs w:val="32"/>
+                                    </w:rPr>
+                                    <m:t>d</m:t>
+                                  </m:r>
+                                </m:e>
+                              </m:acc>
+                            </m:e>
+                            <m:sub>
+                              <m:r>
+                                <w:rPr>
+                                  <w:rFonts w:ascii="Cambria Math" w:hAnsi="Cambria Math"/>
+                                  <w:color w:val="000000" w:themeColor="text1"/>
+                                  <w:sz w:val="32"/>
+                                  <w:szCs w:val="32"/>
+                                </w:rPr>
+                                <m:t>jk</m:t>
+                              </m:r>
+                            </m:sub>
+                          </m:sSub>
+                          <m:r>
+                            <w:rPr>
+                              <w:rFonts w:ascii="Cambria Math" w:hAnsi="Cambria Math"/>
+                              <w:color w:val="000000" w:themeColor="text1"/>
+                              <w:sz w:val="32"/>
+                              <w:szCs w:val="32"/>
+                            </w:rPr>
+                            <m:t>-</m:t>
+                          </m:r>
+                          <m:sSub>
+                            <m:sSubPr>
+                              <m:ctrlPr>
+                                <w:rPr>
+                                  <w:rFonts w:ascii="Cambria Math" w:hAnsi="Cambria Math"/>
+                                  <w:i/>
+                                  <w:color w:val="000000" w:themeColor="text1"/>
+                                  <w:sz w:val="32"/>
+                                  <w:szCs w:val="32"/>
+                                </w:rPr>
+                              </m:ctrlPr>
+                            </m:sSubPr>
+                            <m:e>
+                              <m:r>
+                                <w:rPr>
+                                  <w:rFonts w:ascii="Cambria Math" w:hAnsi="Cambria Math"/>
+                                  <w:color w:val="000000" w:themeColor="text1"/>
+                                  <w:sz w:val="32"/>
+                                  <w:szCs w:val="32"/>
+                                </w:rPr>
+                                <m:t>d</m:t>
+                              </m:r>
+                            </m:e>
+                            <m:sub>
+                              <m:r>
+                                <w:rPr>
+                                  <w:rFonts w:ascii="Cambria Math" w:hAnsi="Cambria Math"/>
+                                  <w:color w:val="000000" w:themeColor="text1"/>
+                                  <w:sz w:val="32"/>
+                                  <w:szCs w:val="32"/>
+                                </w:rPr>
+                                <m:t>jk</m:t>
+                              </m:r>
+                            </m:sub>
+                          </m:sSub>
+                        </m:oMath>
+                      </m:oMathPara>
+                    </w:p>
+                    <w:p>
+                      <w:pPr>
+                        <w:jc w:val="center"/>
+                      </w:pPr>
+                    </w:p>
+                    <w:p>
+                      <w:pPr>
+                        <w:jc w:val="center"/>
+                        <w:rPr>
+                          <w:color w:val="000000" w:themeColor="text1"/>
+                          <w:sz w:val="32"/>
+                          <w:szCs w:val="32"/>
+                        </w:rPr>
+                      </w:pPr>
+                      <m:oMathPara>
+                        <m:oMath>
+                          <m:sSubSup>
+                            <m:sSubSupPr>
+                              <m:ctrlPr>
+                                <w:rPr>
+                                  <w:rFonts w:ascii="Cambria Math" w:hAnsi="Cambria Math"/>
+                                  <w:i/>
+                                  <w:color w:val="000000" w:themeColor="text1"/>
+                                  <w:sz w:val="32"/>
+                                  <w:szCs w:val="32"/>
+                                </w:rPr>
+                              </m:ctrlPr>
+                            </m:sSubSupPr>
+                            <m:e>
+                              <m:r>
+                                <w:rPr>
+                                  <w:rFonts w:ascii="Cambria Math" w:hAnsi="Cambria Math"/>
+                                  <w:color w:val="000000" w:themeColor="text1"/>
+                                  <w:sz w:val="32"/>
+                                  <w:szCs w:val="32"/>
+                                </w:rPr>
+                                <m:t>h</m:t>
+                              </m:r>
+                            </m:e>
+                            <m:sub>
+                              <m:r>
+                                <w:rPr>
+                                  <w:rFonts w:ascii="Cambria Math" w:hAnsi="Cambria Math"/>
+                                  <w:color w:val="000000" w:themeColor="text1"/>
+                                  <w:sz w:val="32"/>
+                                  <w:szCs w:val="32"/>
+                                </w:rPr>
+                                <m:t>jk</m:t>
+                              </m:r>
+                            </m:sub>
+                            <m:sup>
+                              <m:r>
+                                <w:rPr>
+                                  <w:rFonts w:ascii="Cambria Math" w:hAnsi="Cambria Math"/>
+                                  <w:color w:val="000000" w:themeColor="text1"/>
+                                  <w:sz w:val="32"/>
+                                  <w:szCs w:val="32"/>
+                                </w:rPr>
+                                <m:t>*</m:t>
+                              </m:r>
+                            </m:sup>
+                          </m:sSubSup>
+                          <m:r>
+                            <w:rPr>
+                              <w:rFonts w:ascii="Cambria Math" w:hAnsi="Cambria Math"/>
+                              <w:color w:val="000000" w:themeColor="text1"/>
+                              <w:sz w:val="32"/>
+                              <w:szCs w:val="32"/>
+                            </w:rPr>
+                            <m:t>=</m:t>
+                          </m:r>
+                          <m:sSub>
+                            <m:sSubPr>
+                              <m:ctrlPr>
+                                <w:rPr>
+                                  <w:rFonts w:ascii="Cambria Math" w:hAnsi="Cambria Math"/>
+                                  <w:i/>
+                                  <w:color w:val="000000" w:themeColor="text1"/>
+                                  <w:sz w:val="32"/>
+                                  <w:szCs w:val="32"/>
+                                </w:rPr>
+                              </m:ctrlPr>
+                            </m:sSubPr>
+                            <m:e>
+                              <m:r>
+                                <w:rPr>
+                                  <w:rFonts w:ascii="Cambria Math" w:hAnsi="Cambria Math"/>
+                                  <w:color w:val="000000" w:themeColor="text1"/>
+                                  <w:sz w:val="32"/>
+                                  <w:szCs w:val="32"/>
+                                </w:rPr>
+                                <m:t>h</m:t>
+                              </m:r>
+                            </m:e>
+                            <m:sub>
+                              <m:r>
+                                <w:rPr>
+                                  <w:rFonts w:ascii="Cambria Math" w:hAnsi="Cambria Math"/>
+                                  <w:color w:val="000000" w:themeColor="text1"/>
+                                  <w:sz w:val="32"/>
+                                  <w:szCs w:val="32"/>
+                                </w:rPr>
+                                <m:t>jk</m:t>
+                              </m:r>
+                            </m:sub>
+                          </m:sSub>
+                          <m:r>
+                            <w:rPr>
+                              <w:rFonts w:ascii="Cambria Math" w:hAnsi="Cambria Math"/>
+                              <w:color w:val="000000" w:themeColor="text1"/>
+                              <w:sz w:val="32"/>
+                              <w:szCs w:val="32"/>
+                            </w:rPr>
+                            <m:t>-</m:t>
+                          </m:r>
+                          <m:sSub>
+                            <m:sSubPr>
+                              <m:ctrlPr>
+                                <w:rPr>
+                                  <w:rFonts w:ascii="Cambria Math" w:hAnsi="Cambria Math"/>
+                                  <w:i/>
+                                  <w:color w:val="000000" w:themeColor="text1"/>
+                                  <w:sz w:val="32"/>
+                                  <w:szCs w:val="32"/>
+                                </w:rPr>
+                              </m:ctrlPr>
+                            </m:sSubPr>
+                            <m:e>
+                              <m:acc>
+                                <m:accPr>
+                                  <m:chr m:val="̅"/>
+                                  <m:ctrlPr>
+                                    <w:rPr>
+                                      <w:rFonts w:ascii="Cambria Math" w:hAnsi="Cambria Math"/>
+                                      <w:i/>
+                                      <w:color w:val="000000" w:themeColor="text1"/>
+                                      <w:sz w:val="32"/>
+                                      <w:szCs w:val="32"/>
+                                    </w:rPr>
+                                  </m:ctrlPr>
+                                </m:accPr>
+                                <m:e>
+                                  <m:r>
+                                    <w:rPr>
+                                      <w:rFonts w:ascii="Cambria Math" w:hAnsi="Cambria Math"/>
+                                      <w:color w:val="000000" w:themeColor="text1"/>
+                                      <w:sz w:val="32"/>
+                                      <w:szCs w:val="32"/>
+                                    </w:rPr>
+                                    <m:t>h</m:t>
+                                  </m:r>
+                                </m:e>
+                              </m:acc>
+                            </m:e>
+                            <m:sub>
+                              <m:r>
+                                <w:rPr>
+                                  <w:rFonts w:ascii="Cambria Math" w:hAnsi="Cambria Math"/>
+                                  <w:color w:val="000000" w:themeColor="text1"/>
+                                  <w:sz w:val="32"/>
+                                  <w:szCs w:val="32"/>
+                                </w:rPr>
+                                <m:t>∙∙</m:t>
+                              </m:r>
+                            </m:sub>
+                          </m:sSub>
+                        </m:oMath>
+                      </m:oMathPara>
+                    </w:p>
+                    <w:p>
+                      <w:pPr>
+                        <w:jc w:val="center"/>
+                      </w:pPr>
+                    </w:p>
+                  </w:txbxContent>
+                </v:textbox>
+                <w10:wrap anchorx="margin"/>
+              </v:rect>
+            </w:pict>
+          </mc:Fallback>
+        </mc:AlternateContent>
+      </w:r>
     </w:p>
     <w:sectPr>
       <w:pgSz w:w="16840" w:h="23820"/>
@@ -4176,7 +4468,7 @@
     </w:rPrDefault>
     <w:pPrDefault/>
   </w:docDefaults>
-  <w:latentStyles w:defLockedState="0" w:defUIPriority="99" w:defSemiHidden="0" w:defUnhideWhenUsed="0" w:defQFormat="0" w:count="377">
+  <w:latentStyles w:defLockedState="0" w:defUIPriority="99" w:defSemiHidden="0" w:defUnhideWhenUsed="0" w:defQFormat="0" w:count="375">
     <w:lsdException w:name="Normal" w:uiPriority="0" w:qFormat="1"/>
     <w:lsdException w:name="heading 1" w:uiPriority="9" w:qFormat="1"/>
     <w:lsdException w:name="heading 2" w:semiHidden="1" w:uiPriority="9" w:unhideWhenUsed="1" w:qFormat="1"/>
@@ -4550,8 +4842,6 @@
     <w:lsdException w:name="List Table 7 Colorful Accent 6" w:uiPriority="52"/>
     <w:lsdException w:name="Mention" w:semiHidden="1" w:unhideWhenUsed="1"/>
     <w:lsdException w:name="Smart Hyperlink" w:semiHidden="1" w:unhideWhenUsed="1"/>
-    <w:lsdException w:name="Smart Link" w:semiHidden="1" w:unhideWhenUsed="1"/>
-    <w:lsdException w:name="Smart Link Error" w:semiHidden="1" w:unhideWhenUsed="1"/>
   </w:latentStyles>
   <w:style w:type="paragraph" w:default="1" w:styleId="Normal">
     <w:name w:val="Normal"/>

</xml_diff>

<commit_message>
Modify Supplementary Fig. 9 and flowcharts.
</commit_message>
<xml_diff>
--- a/figures/Flowchart_Normalization.docx
+++ b/figures/Flowchart_Normalization.docx
@@ -9,8 +9,6 @@
           <w:szCs w:val="28"/>
         </w:rPr>
       </w:pPr>
-      <w:bookmarkStart w:id="0" w:name="_GoBack"/>
-      <w:bookmarkEnd w:id="0"/>
       <w:r>
         <w:rPr>
           <w:noProof/>
@@ -1401,8 +1399,10 @@
                                         <w:sz w:val="32"/>
                                         <w:szCs w:val="32"/>
                                       </w:rPr>
-                                      <m:t>h</m:t>
+                                      <m:t>r</m:t>
                                     </m:r>
+                                    <w:bookmarkStart w:id="0" w:name="_GoBack"/>
+                                    <w:bookmarkEnd w:id="0"/>
                                   </m:e>
                                   <m:sub>
                                     <m:r>
@@ -2242,8 +2242,8 @@
           </mc:Choice>
           <mc:Fallback>
             <w:pict>
-              <v:group id="Group 9" o:spid="_x0000_s1026" style="position:absolute;margin-left:214.45pt;margin-top:144.3pt;width:324.5pt;height:930.35pt;z-index:251713536;mso-height-relative:margin" coordsize="41213,118156" o:gfxdata="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">
-                <v:oval id="Oval 1" o:spid="_x0000_s1027" style="position:absolute;left:14735;width:11299;height:6270;visibility:visible;mso-wrap-style:square;v-text-anchor:middle" o:gfxdata="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" fillcolor="#538135 [2409]" strokecolor="#70ad47 [3209]" strokeweight="1pt">
+              <v:group id="Group 9" o:spid="_x0000_s1026" style="position:absolute;margin-left:214.45pt;margin-top:144.3pt;width:324.5pt;height:930.35pt;z-index:251713536;mso-height-relative:margin" coordsize="41213,118156" o:gfxdata="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">
+                <v:oval id="Oval 1" o:spid="_x0000_s1027" style="position:absolute;left:14735;width:11299;height:6270;visibility:visible;mso-wrap-style:square;v-text-anchor:middle" o:gfxdata="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" fillcolor="#538135 [2409]" strokecolor="#70ad47 [3209]" strokeweight="1pt">
                   <v:fill color2="#538135 [2409]" rotate="t" angle="45" colors="0 #a7c09c;.5 #c9d7c3;1 #e5ebe2" focus="100%" type="gradient"/>
                   <v:stroke joinstyle="miter"/>
                   <v:textbox>
@@ -2269,7 +2269,7 @@
                     </w:txbxContent>
                   </v:textbox>
                 </v:oval>
-                <v:rect id="Rectangle 8" o:spid="_x0000_s1028" style="position:absolute;top:11709;width:41213;height:7903;visibility:visible;mso-wrap-style:square;v-text-anchor:middle" o:gfxdata="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" fillcolor="#83a1d8 [2132]" strokecolor="#1f3763 [1604]" strokeweight="1pt">
+                <v:rect id="Rectangle 8" o:spid="_x0000_s1028" style="position:absolute;top:11709;width:41213;height:7903;visibility:visible;mso-wrap-style:square;v-text-anchor:middle" o:gfxdata="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" fillcolor="#83a1d8 [2132]" strokecolor="#1f3763 [1604]" strokeweight="1pt">
                   <v:fill color2="#d4def1 [756]" rotate="t" angle="45" colors="0 #95abea;.5 #bfcbf0;1 #e0e5f7" focus="100%" type="gradient"/>
                   <v:textbox>
                     <w:txbxContent>
@@ -2651,7 +2651,7 @@
                     </w:txbxContent>
                   </v:textbox>
                 </v:rect>
-                <v:rect id="Rectangle 15" o:spid="_x0000_s1029" style="position:absolute;left:9538;top:22300;width:22663;height:6592;visibility:visible;mso-wrap-style:square;v-text-anchor:middle" o:gfxdata="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" fillcolor="#83a1d8 [2132]" strokecolor="#1f3763 [1604]" strokeweight="1pt">
+                <v:rect id="Rectangle 15" o:spid="_x0000_s1029" style="position:absolute;left:9538;top:22300;width:22663;height:6592;visibility:visible;mso-wrap-style:square;v-text-anchor:middle" o:gfxdata="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" fillcolor="#83a1d8 [2132]" strokecolor="#1f3763 [1604]" strokeweight="1pt">
                   <v:fill color2="#d4def1 [756]" rotate="t" angle="45" colors="0 #95abea;.5 #bfcbf0;1 #e0e5f7" focus="100%" type="gradient"/>
                   <v:textbox>
                     <w:txbxContent>
@@ -2810,7 +2810,7 @@
                     </w:txbxContent>
                   </v:textbox>
                 </v:rect>
-                <v:rect id="Rectangle 16" o:spid="_x0000_s1030" style="position:absolute;left:9275;top:40851;width:22663;height:6592;visibility:visible;mso-wrap-style:square;v-text-anchor:middle" o:gfxdata="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" fillcolor="#83a1d8 [2132]" strokecolor="#1f3763 [1604]" strokeweight="1pt">
+                <v:rect id="Rectangle 16" o:spid="_x0000_s1030" style="position:absolute;left:9275;top:40851;width:22663;height:6592;visibility:visible;mso-wrap-style:square;v-text-anchor:middle" o:gfxdata="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" fillcolor="#83a1d8 [2132]" strokecolor="#1f3763 [1604]" strokeweight="1pt">
                   <v:fill color2="#d4def1 [756]" rotate="t" angle="45" colors="0 #95abea;.5 #bfcbf0;1 #e0e5f7" focus="100%" type="gradient"/>
                   <v:textbox>
                     <w:txbxContent>
@@ -3006,7 +3006,7 @@
                     </w:txbxContent>
                   </v:textbox>
                 </v:rect>
-                <v:rect id="Rectangle 17" o:spid="_x0000_s1031" style="position:absolute;left:9538;top:31576;width:22663;height:6597;visibility:visible;mso-wrap-style:square;v-text-anchor:middle" o:gfxdata="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" fillcolor="#83a1d8 [2132]" strokecolor="#1f3763 [1604]" strokeweight="1pt">
+                <v:rect id="Rectangle 17" o:spid="_x0000_s1031" style="position:absolute;left:9538;top:31576;width:22663;height:6597;visibility:visible;mso-wrap-style:square;v-text-anchor:middle" o:gfxdata="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" fillcolor="#83a1d8 [2132]" strokecolor="#1f3763 [1604]" strokeweight="1pt">
                   <v:fill color2="#d4def1 [756]" rotate="t" angle="45" colors="0 #95abea;.5 #bfcbf0;1 #e0e5f7" focus="100%" type="gradient"/>
                   <v:textbox>
                     <w:txbxContent>
@@ -3142,7 +3142,7 @@
                     </w:txbxContent>
                   </v:textbox>
                 </v:rect>
-                <v:oval id="Oval 19" o:spid="_x0000_s1032" style="position:absolute;left:11611;top:98507;width:19877;height:19649;visibility:visible;mso-wrap-style:square;v-text-anchor:middle" o:gfxdata="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" fillcolor="#538135 [2409]" strokecolor="#70ad47 [3209]" strokeweight="1pt">
+                <v:oval id="Oval 19" o:spid="_x0000_s1032" style="position:absolute;left:11611;top:98507;width:19877;height:19649;visibility:visible;mso-wrap-style:square;v-text-anchor:middle" o:gfxdata="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" fillcolor="#538135 [2409]" strokecolor="#70ad47 [3209]" strokeweight="1pt">
                   <v:fill color2="#538135 [2409]" rotate="t" angle="45" colors="0 #a7c09c;.5 #c9d7c3;1 #e5ebe2" focus="100%" type="gradient"/>
                   <v:stroke joinstyle="miter"/>
                   <v:textbox>
@@ -3185,8 +3185,10 @@
                                   <w:sz w:val="32"/>
                                   <w:szCs w:val="32"/>
                                 </w:rPr>
-                                <m:t>h</m:t>
+                                <m:t>r</m:t>
                               </m:r>
+                              <w:bookmarkStart w:id="1" w:name="_GoBack"/>
+                              <w:bookmarkEnd w:id="1"/>
                             </m:e>
                             <m:sub>
                               <m:r>
@@ -3216,29 +3218,33 @@
                     </w:txbxContent>
                   </v:textbox>
                 </v:oval>
-                <v:shape id="Straight Arrow Connector 22" o:spid="_x0000_s1033" type="#_x0000_t32" style="position:absolute;left:20699;top:6315;width:0;height:5486;visibility:visible;mso-wrap-style:square" o:connectortype="straight" o:gfxdata="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" strokecolor="black [3200]" strokeweight="1.5pt">
+                <v:shapetype id="_x0000_t32" coordsize="21600,21600" o:spt="32" o:oned="t" path="m,l21600,21600e" filled="f">
+                  <v:path arrowok="t" fillok="f" o:connecttype="none"/>
+                  <o:lock v:ext="edit" shapetype="t"/>
+                </v:shapetype>
+                <v:shape id="Straight Arrow Connector 22" o:spid="_x0000_s1033" type="#_x0000_t32" style="position:absolute;left:20699;top:6315;width:0;height:5486;visibility:visible;mso-wrap-style:square" o:connectortype="straight" o:gfxdata="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" strokecolor="black [3200]" strokeweight="1.5pt">
                   <v:stroke endarrow="block" joinstyle="miter"/>
                 </v:shape>
-                <v:shape id="Straight Arrow Connector 23" o:spid="_x0000_s1034" type="#_x0000_t32" style="position:absolute;left:20699;top:19603;width:0;height:2743;visibility:visible;mso-wrap-style:square" o:connectortype="straight" o:gfxdata="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" strokecolor="black [3200]" strokeweight="1.5pt">
+                <v:shape id="Straight Arrow Connector 23" o:spid="_x0000_s1034" type="#_x0000_t32" style="position:absolute;left:20699;top:19603;width:0;height:2743;visibility:visible;mso-wrap-style:square" o:connectortype="straight" o:gfxdata="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" strokecolor="black [3200]" strokeweight="1.5pt">
                   <v:stroke endarrow="block" joinstyle="miter"/>
                 </v:shape>
-                <v:shape id="Straight Arrow Connector 24" o:spid="_x0000_s1035" type="#_x0000_t32" style="position:absolute;left:20699;top:28879;width:0;height:2743;visibility:visible;mso-wrap-style:square" o:connectortype="straight" o:gfxdata="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" strokecolor="black [3200]" strokeweight="1.5pt">
+                <v:shape id="Straight Arrow Connector 24" o:spid="_x0000_s1035" type="#_x0000_t32" style="position:absolute;left:20699;top:28879;width:0;height:2743;visibility:visible;mso-wrap-style:square" o:connectortype="straight" o:gfxdata="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" strokecolor="black [3200]" strokeweight="1.5pt">
                   <v:stroke endarrow="block" joinstyle="miter"/>
                 </v:shape>
-                <v:shape id="Straight Arrow Connector 25" o:spid="_x0000_s1036" type="#_x0000_t32" style="position:absolute;left:20830;top:38154;width:0;height:2743;visibility:visible;mso-wrap-style:square" o:connectortype="straight" o:gfxdata="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" strokecolor="black [3200]" strokeweight="1.5pt">
+                <v:shape id="Straight Arrow Connector 25" o:spid="_x0000_s1036" type="#_x0000_t32" style="position:absolute;left:20830;top:38154;width:0;height:2743;visibility:visible;mso-wrap-style:square" o:connectortype="straight" o:gfxdata="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" strokecolor="black [3200]" strokeweight="1.5pt">
                   <v:stroke endarrow="block" joinstyle="miter"/>
                 </v:shape>
-                <v:shape id="Straight Arrow Connector 26" o:spid="_x0000_s1037" type="#_x0000_t32" style="position:absolute;left:20699;top:47364;width:0;height:2743;visibility:visible;mso-wrap-style:square" o:connectortype="straight" o:gfxdata="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" strokecolor="black [3200]" strokeweight="1.5pt">
+                <v:shape id="Straight Arrow Connector 26" o:spid="_x0000_s1037" type="#_x0000_t32" style="position:absolute;left:20699;top:47364;width:0;height:2743;visibility:visible;mso-wrap-style:square" o:connectortype="straight" o:gfxdata="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" strokecolor="black [3200]" strokeweight="1.5pt">
                   <v:stroke endarrow="block" joinstyle="miter"/>
                 </v:shape>
-                <v:shape id="Straight Arrow Connector 27" o:spid="_x0000_s1038" type="#_x0000_t32" style="position:absolute;left:21422;top:65757;width:0;height:5487;visibility:visible;mso-wrap-style:square" o:connectortype="straight" o:gfxdata="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" strokecolor="black [3200]" strokeweight="1.5pt">
+                <v:shape id="Straight Arrow Connector 27" o:spid="_x0000_s1038" type="#_x0000_t32" style="position:absolute;left:21422;top:65757;width:0;height:5487;visibility:visible;mso-wrap-style:square" o:connectortype="straight" o:gfxdata="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" strokecolor="black [3200]" strokeweight="1.5pt">
                   <v:stroke endarrow="block" joinstyle="miter"/>
                 </v:shape>
                 <v:shapetype id="_x0000_t202" coordsize="21600,21600" o:spt="202" path="m,l,21600r21600,l21600,xe">
                   <v:stroke joinstyle="miter"/>
                   <v:path gradientshapeok="t" o:connecttype="rect"/>
                 </v:shapetype>
-                <v:shape id="Text Box 2" o:spid="_x0000_s1039" type="#_x0000_t202" style="position:absolute;left:24142;top:66968;width:11859;height:3645;visibility:visible;mso-wrap-style:square;v-text-anchor:top" o:gfxdata="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" fillcolor="white [3201]" stroked="f" strokeweight=".5pt">
+                <v:shape id="Text Box 2" o:spid="_x0000_s1039" type="#_x0000_t202" style="position:absolute;left:24142;top:66968;width:11859;height:3645;visibility:visible;mso-wrap-style:square;v-text-anchor:top" o:gfxdata="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" fillcolor="white [3201]" stroked="f" strokeweight=".5pt">
                   <v:textbox>
                     <w:txbxContent>
                       <w:p>
@@ -3259,10 +3265,10 @@
                     </w:txbxContent>
                   </v:textbox>
                 </v:shape>
-                <v:shape id="Straight Arrow Connector 3" o:spid="_x0000_s1040" type="#_x0000_t32" style="position:absolute;left:21357;top:77822;width:0;height:5487;visibility:visible;mso-wrap-style:square" o:connectortype="straight" o:gfxdata="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" strokecolor="black [3200]" strokeweight="1.5pt">
+                <v:shape id="Straight Arrow Connector 3" o:spid="_x0000_s1040" type="#_x0000_t32" style="position:absolute;left:21357;top:77822;width:0;height:5487;visibility:visible;mso-wrap-style:square" o:connectortype="straight" o:gfxdata="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" strokecolor="black [3200]" strokeweight="1.5pt">
                   <v:stroke endarrow="block" joinstyle="miter"/>
                 </v:shape>
-                <v:rect id="Rectangle 4" o:spid="_x0000_s1041" style="position:absolute;left:9538;top:50193;width:22663;height:15578;visibility:visible;mso-wrap-style:square;v-text-anchor:middle" o:gfxdata="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" fillcolor="#83a1d8 [2132]" strokecolor="#1f3763 [1604]" strokeweight="1pt">
+                <v:rect id="Rectangle 4" o:spid="_x0000_s1041" style="position:absolute;left:9538;top:50193;width:22663;height:15578;visibility:visible;mso-wrap-style:square;v-text-anchor:middle" o:gfxdata="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" fillcolor="#83a1d8 [2132]" strokecolor="#1f3763 [1604]" strokeweight="1pt">
                   <v:fill color2="#d4def1 [756]" rotate="t" angle="45" colors="0 #95abea;.5 #bfcbf0;1 #e0e5f7" focus="100%" type="gradient"/>
                   <v:textbox>
                     <w:txbxContent>
@@ -3611,7 +3617,7 @@
                     </w:txbxContent>
                   </v:textbox>
                 </v:rect>
-                <v:rect id="Rectangle 6" o:spid="_x0000_s1042" style="position:absolute;left:16643;top:71244;width:9377;height:6591;visibility:visible;mso-wrap-style:square;v-text-anchor:middle" o:gfxdata="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" fillcolor="#83a1d8 [2132]" strokecolor="#1f3763 [1604]" strokeweight="1pt">
+                <v:rect id="Rectangle 6" o:spid="_x0000_s1042" style="position:absolute;left:16643;top:71244;width:9377;height:6591;visibility:visible;mso-wrap-style:square;v-text-anchor:middle" o:gfxdata="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" fillcolor="#83a1d8 [2132]" strokecolor="#1f3763 [1604]" strokeweight="1pt">
                   <v:fill color2="#d4def1 [756]" rotate="t" angle="45" colors="0 #95abea;.5 #bfcbf0;1 #e0e5f7" focus="100%" type="gradient"/>
                   <v:textbox>
                     <w:txbxContent>
@@ -3795,7 +3801,7 @@
                                         <w:sz w:val="32"/>
                                         <w:szCs w:val="32"/>
                                       </w:rPr>
-                                      <m:t>h</m:t>
+                                      <m:t>r</m:t>
                                     </m:r>
                                   </m:e>
                                   <m:sub>
@@ -3952,7 +3958,7 @@
                                         <w:sz w:val="32"/>
                                         <w:szCs w:val="32"/>
                                       </w:rPr>
-                                      <m:t>h</m:t>
+                                      <m:t>r</m:t>
                                     </m:r>
                                   </m:e>
                                   <m:sub>
@@ -4007,7 +4013,7 @@
                                         <w:sz w:val="32"/>
                                         <w:szCs w:val="32"/>
                                       </w:rPr>
-                                      <m:t>h</m:t>
+                                      <m:t>r</m:t>
                                     </m:r>
                                   </m:e>
                                   <m:sub>
@@ -4065,7 +4071,7 @@
                                             <w:sz w:val="32"/>
                                             <w:szCs w:val="32"/>
                                           </w:rPr>
-                                          <m:t>h</m:t>
+                                          <m:t>r</m:t>
                                         </m:r>
                                       </m:e>
                                     </m:acc>
@@ -4106,7 +4112,7 @@
           </mc:Choice>
           <mc:Fallback>
             <w:pict>
-              <v:rect id="Rectangle 5" o:spid="_x0000_s1043" style="position:absolute;margin-left:303.25pt;margin-top:800.15pt;width:162.7pt;height:76.2pt;z-index:251714560;visibility:visible;mso-wrap-style:square;mso-wrap-distance-left:9pt;mso-wrap-distance-top:0;mso-wrap-distance-right:9pt;mso-wrap-distance-bottom:0;mso-position-horizontal:absolute;mso-position-horizontal-relative:margin;mso-position-vertical:absolute;mso-position-vertical-relative:text;v-text-anchor:middle" o:gfxdata="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" fillcolor="#83a1d8 [2132]" strokecolor="#1f3763 [1604]" strokeweight="1pt">
+              <v:rect id="Rectangle 5" o:spid="_x0000_s1043" style="position:absolute;margin-left:303.25pt;margin-top:800.15pt;width:162.7pt;height:76.2pt;z-index:251714560;visibility:visible;mso-wrap-style:square;mso-wrap-distance-left:9pt;mso-wrap-distance-top:0;mso-wrap-distance-right:9pt;mso-wrap-distance-bottom:0;mso-position-horizontal:absolute;mso-position-horizontal-relative:margin;mso-position-vertical:absolute;mso-position-vertical-relative:text;v-text-anchor:middle" o:gfxdata="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" fillcolor="#83a1d8 [2132]" strokecolor="#1f3763 [1604]" strokeweight="1pt">
                 <v:fill color2="#d4def1 [756]" rotate="t" angle="45" colors="0 #95abea;.5 #bfcbf0;1 #e0e5f7" focus="100%" type="gradient"/>
                 <v:textbox>
                   <w:txbxContent>
@@ -4141,7 +4147,7 @@
                                   <w:sz w:val="32"/>
                                   <w:szCs w:val="32"/>
                                 </w:rPr>
-                                <m:t>h</m:t>
+                                <m:t>r</m:t>
                               </m:r>
                             </m:e>
                             <m:sub>
@@ -4298,7 +4304,7 @@
                                   <w:sz w:val="32"/>
                                   <w:szCs w:val="32"/>
                                 </w:rPr>
-                                <m:t>h</m:t>
+                                <m:t>r</m:t>
                               </m:r>
                             </m:e>
                             <m:sub>
@@ -4353,7 +4359,7 @@
                                   <w:sz w:val="32"/>
                                   <w:szCs w:val="32"/>
                                 </w:rPr>
-                                <m:t>h</m:t>
+                                <m:t>r</m:t>
                               </m:r>
                             </m:e>
                             <m:sub>
@@ -4411,7 +4417,7 @@
                                       <w:sz w:val="32"/>
                                       <w:szCs w:val="32"/>
                                     </w:rPr>
-                                    <m:t>h</m:t>
+                                    <m:t>r</m:t>
                                   </m:r>
                                 </m:e>
                               </m:acc>
@@ -4468,7 +4474,7 @@
     </w:rPrDefault>
     <w:pPrDefault/>
   </w:docDefaults>
-  <w:latentStyles w:defLockedState="0" w:defUIPriority="99" w:defSemiHidden="0" w:defUnhideWhenUsed="0" w:defQFormat="0" w:count="375">
+  <w:latentStyles w:defLockedState="0" w:defUIPriority="99" w:defSemiHidden="0" w:defUnhideWhenUsed="0" w:defQFormat="0" w:count="377">
     <w:lsdException w:name="Normal" w:uiPriority="0" w:qFormat="1"/>
     <w:lsdException w:name="heading 1" w:uiPriority="9" w:qFormat="1"/>
     <w:lsdException w:name="heading 2" w:semiHidden="1" w:uiPriority="9" w:unhideWhenUsed="1" w:qFormat="1"/>
@@ -4842,6 +4848,8 @@
     <w:lsdException w:name="List Table 7 Colorful Accent 6" w:uiPriority="52"/>
     <w:lsdException w:name="Mention" w:semiHidden="1" w:unhideWhenUsed="1"/>
     <w:lsdException w:name="Smart Hyperlink" w:semiHidden="1" w:unhideWhenUsed="1"/>
+    <w:lsdException w:name="Smart Link" w:semiHidden="1" w:unhideWhenUsed="1"/>
+    <w:lsdException w:name="Smart Link Error" w:semiHidden="1" w:unhideWhenUsed="1"/>
   </w:latentStyles>
   <w:style w:type="paragraph" w:default="1" w:styleId="Normal">
     <w:name w:val="Normal"/>

</xml_diff>